<commit_message>
RF-2 format update; RF-3 final draft with updated diagrams.
</commit_message>
<xml_diff>
--- a/cslabs-extension-documents/REPORTS/RF3-SoftwareArchitectureSpecification-TCA.docx
+++ b/cslabs-extension-documents/REPORTS/RF3-SoftwareArchitectureSpecification-TCA.docx
@@ -1918,25 +1918,14 @@
         </w:rPr>
         <w:t xml:space="preserve">the backend application server, the </w:t>
       </w:r>
-      <w:proofErr w:type="spellStart"/>
-      <w:r>
-        <w:rPr>
-          <w:rFonts w:ascii="Times New Roman" w:hAnsi="Times New Roman"/>
-          <w:sz w:val="24"/>
-          <w:szCs w:val="24"/>
-          <w:lang w:val="en-US"/>
-        </w:rPr>
-        <w:t>MariaDB</w:t>
-      </w:r>
-      <w:proofErr w:type="spellEnd"/>
-      <w:r>
-        <w:rPr>
-          <w:rFonts w:ascii="Times New Roman" w:hAnsi="Times New Roman"/>
-          <w:sz w:val="24"/>
-          <w:szCs w:val="24"/>
-          <w:lang w:val="en-US"/>
-        </w:rPr>
-        <w:t xml:space="preserve"> </w:t>
+      <w:r>
+        <w:rPr>
+          <w:rFonts w:ascii="Times New Roman" w:hAnsi="Times New Roman"/>
+          <w:sz w:val="24"/>
+          <w:szCs w:val="24"/>
+          <w:lang w:val="en-US"/>
+        </w:rPr>
+        <w:t xml:space="preserve">MariaDB </w:t>
       </w:r>
       <w:r>
         <w:rPr>
@@ -2647,7 +2636,6 @@
         </w:rPr>
         <w:t xml:space="preserve"> also uses </w:t>
       </w:r>
-      <w:proofErr w:type="spellStart"/>
       <w:r>
         <w:rPr>
           <w:rFonts w:ascii="Times New Roman" w:hAnsi="Times New Roman"/>
@@ -2666,7 +2654,6 @@
         </w:rPr>
         <w:t>undeck</w:t>
       </w:r>
-      <w:proofErr w:type="spellEnd"/>
       <w:r>
         <w:rPr>
           <w:rFonts w:ascii="Times New Roman" w:hAnsi="Times New Roman"/>
@@ -2757,7 +2744,6 @@
         </w:rPr>
         <w:t xml:space="preserve">e </w:t>
       </w:r>
-      <w:proofErr w:type="spellStart"/>
       <w:r>
         <w:rPr>
           <w:rFonts w:ascii="Times New Roman" w:hAnsi="Times New Roman"/>
@@ -2774,17 +2760,7 @@
           <w:szCs w:val="24"/>
           <w:lang w:val="en-US"/>
         </w:rPr>
-        <w:t>undeck</w:t>
-      </w:r>
-      <w:proofErr w:type="spellEnd"/>
-      <w:r>
-        <w:rPr>
-          <w:rFonts w:ascii="Times New Roman" w:hAnsi="Times New Roman"/>
-          <w:sz w:val="24"/>
-          <w:szCs w:val="24"/>
-          <w:lang w:val="en-US"/>
-        </w:rPr>
-        <w:t xml:space="preserve"> scripts</w:t>
+        <w:t>undeck scripts</w:t>
       </w:r>
     </w:p>
     <w:p>
@@ -2863,6 +2839,56 @@
           <w:lang w:val="en-US"/>
         </w:rPr>
       </w:pPr>
+      <w:r>
+        <w:rPr>
+          <w:rFonts w:ascii="Times New Roman" w:hAnsi="Times New Roman"/>
+          <w:noProof/>
+          <w:sz w:val="24"/>
+          <w:szCs w:val="24"/>
+          <w:lang w:val="en-US"/>
+        </w:rPr>
+        <w:drawing>
+          <wp:inline distT="0" distB="0" distL="0" distR="0">
+            <wp:extent cx="5029200" cy="3936365"/>
+            <wp:effectExtent l="0" t="0" r="0" b="6985"/>
+            <wp:docPr id="3" name="Picture 3"/>
+            <wp:cNvGraphicFramePr>
+              <a:graphicFrameLocks xmlns:a="http://schemas.openxmlformats.org/drawingml/2006/main" noChangeAspect="1"/>
+            </wp:cNvGraphicFramePr>
+            <a:graphic xmlns:a="http://schemas.openxmlformats.org/drawingml/2006/main">
+              <a:graphicData uri="http://schemas.openxmlformats.org/drawingml/2006/picture">
+                <pic:pic xmlns:pic="http://schemas.openxmlformats.org/drawingml/2006/picture">
+                  <pic:nvPicPr>
+                    <pic:cNvPr id="0" name="Subsystem decomposition.png"/>
+                    <pic:cNvPicPr/>
+                  </pic:nvPicPr>
+                  <pic:blipFill>
+                    <a:blip r:embed="rId12">
+                      <a:extLst>
+                        <a:ext uri="{28A0092B-C50C-407E-A947-70E740481C1C}">
+                          <a14:useLocalDpi xmlns:a14="http://schemas.microsoft.com/office/drawing/2010/main" val="0"/>
+                        </a:ext>
+                      </a:extLst>
+                    </a:blip>
+                    <a:stretch>
+                      <a:fillRect/>
+                    </a:stretch>
+                  </pic:blipFill>
+                  <pic:spPr>
+                    <a:xfrm>
+                      <a:off x="0" y="0"/>
+                      <a:ext cx="5029200" cy="3936365"/>
+                    </a:xfrm>
+                    <a:prstGeom prst="rect">
+                      <a:avLst/>
+                    </a:prstGeom>
+                  </pic:spPr>
+                </pic:pic>
+              </a:graphicData>
+            </a:graphic>
+          </wp:inline>
+        </w:drawing>
+      </w:r>
     </w:p>
     <w:p>
       <w:pPr>
@@ -2882,6 +2908,7 @@
           <w:sz w:val="32"/>
           <w:lang w:val="en-US"/>
         </w:rPr>
+        <w:lastRenderedPageBreak/>
         <w:t>1.3 Hardware / Software Mapping</w:t>
       </w:r>
     </w:p>
@@ -2896,30 +2923,68 @@
           <w:lang w:val="en-US"/>
         </w:rPr>
       </w:pPr>
-    </w:p>
-    <w:p>
-      <w:pPr>
-        <w:pStyle w:val="Heading3"/>
-        <w:spacing w:before="0" w:line="480" w:lineRule="auto"/>
-        <w:rPr>
+      <w:r>
+        <w:rPr>
+          <w:noProof/>
           <w:color w:val="auto"/>
           <w:sz w:val="32"/>
           <w:szCs w:val="32"/>
           <w:lang w:val="en-US"/>
         </w:rPr>
-      </w:pPr>
-      <w:r>
+        <w:drawing>
+          <wp:inline distT="0" distB="0" distL="0" distR="0">
+            <wp:extent cx="5303520" cy="3780768"/>
+            <wp:effectExtent l="0" t="0" r="0" b="0"/>
+            <wp:docPr id="6" name="Picture 6"/>
+            <wp:cNvGraphicFramePr>
+              <a:graphicFrameLocks xmlns:a="http://schemas.openxmlformats.org/drawingml/2006/main" noChangeAspect="1"/>
+            </wp:cNvGraphicFramePr>
+            <a:graphic xmlns:a="http://schemas.openxmlformats.org/drawingml/2006/main">
+              <a:graphicData uri="http://schemas.openxmlformats.org/drawingml/2006/picture">
+                <pic:pic xmlns:pic="http://schemas.openxmlformats.org/drawingml/2006/picture">
+                  <pic:nvPicPr>
+                    <pic:cNvPr id="0" name="P445 Hardware Software Mapping.png"/>
+                    <pic:cNvPicPr/>
+                  </pic:nvPicPr>
+                  <pic:blipFill>
+                    <a:blip r:embed="rId13">
+                      <a:extLst>
+                        <a:ext uri="{28A0092B-C50C-407E-A947-70E740481C1C}">
+                          <a14:useLocalDpi xmlns:a14="http://schemas.microsoft.com/office/drawing/2010/main" val="0"/>
+                        </a:ext>
+                      </a:extLst>
+                    </a:blip>
+                    <a:stretch>
+                      <a:fillRect/>
+                    </a:stretch>
+                  </pic:blipFill>
+                  <pic:spPr>
+                    <a:xfrm>
+                      <a:off x="0" y="0"/>
+                      <a:ext cx="5303520" cy="3780768"/>
+                    </a:xfrm>
+                    <a:prstGeom prst="rect">
+                      <a:avLst/>
+                    </a:prstGeom>
+                  </pic:spPr>
+                </pic:pic>
+              </a:graphicData>
+            </a:graphic>
+          </wp:inline>
+        </w:drawing>
+      </w:r>
+    </w:p>
+    <w:p>
+      <w:pPr>
+        <w:pStyle w:val="Heading3"/>
+        <w:spacing w:before="0" w:line="480" w:lineRule="auto"/>
         <w:rPr>
           <w:color w:val="auto"/>
           <w:sz w:val="32"/>
           <w:szCs w:val="32"/>
           <w:lang w:val="en-US"/>
         </w:rPr>
-        <w:t>1.4</w:t>
-      </w:r>
-      <w:r>
-        <w:t xml:space="preserve"> </w:t>
-      </w:r>
+      </w:pPr>
       <w:r>
         <w:rPr>
           <w:color w:val="auto"/>
@@ -2927,50 +2992,313 @@
           <w:szCs w:val="32"/>
           <w:lang w:val="en-US"/>
         </w:rPr>
-        <w:t>Persistent Data Management</w:t>
-      </w:r>
-    </w:p>
-    <w:p>
-      <w:pPr>
-        <w:pStyle w:val="Heading3"/>
-        <w:spacing w:before="0" w:line="480" w:lineRule="auto"/>
+        <w:t>1.4</w:t>
+      </w:r>
+      <w:r>
+        <w:t xml:space="preserve"> </w:t>
+      </w:r>
+      <w:r>
         <w:rPr>
           <w:color w:val="auto"/>
           <w:sz w:val="32"/>
           <w:szCs w:val="32"/>
           <w:lang w:val="en-US"/>
         </w:rPr>
-      </w:pPr>
-      <w:r>
+        <w:t>Persistent Data Management</w:t>
+      </w:r>
+    </w:p>
+    <w:p>
+      <w:pPr>
+        <w:rPr>
+          <w:rFonts w:ascii="Times New Roman" w:hAnsi="Times New Roman"/>
+          <w:sz w:val="24"/>
+          <w:lang w:val="en-US"/>
+        </w:rPr>
+      </w:pPr>
+      <w:r>
+        <w:rPr>
+          <w:rFonts w:ascii="Segoe UI" w:hAnsi="Segoe UI" w:cs="Segoe UI"/>
+          <w:color w:val="24292E"/>
+          <w:shd w:val="clear" w:color="auto" w:fill="FFFFFF"/>
+          <w:lang w:val="en-US"/>
+        </w:rPr>
+        <w:t xml:space="preserve">According to </w:t>
+      </w:r>
+      <w:proofErr w:type="spellStart"/>
+      <w:r>
+        <w:rPr>
+          <w:rFonts w:ascii="Times New Roman" w:hAnsi="Times New Roman"/>
+          <w:sz w:val="24"/>
+          <w:szCs w:val="24"/>
+          <w:lang w:val="en-US"/>
+        </w:rPr>
+        <w:t>Gallavin</w:t>
+      </w:r>
+      <w:proofErr w:type="spellEnd"/>
+      <w:r>
+        <w:rPr>
+          <w:rFonts w:ascii="Times New Roman" w:hAnsi="Times New Roman"/>
+          <w:sz w:val="24"/>
+          <w:szCs w:val="24"/>
+          <w:lang w:val="en-US"/>
+        </w:rPr>
+        <w:t xml:space="preserve"> et al. (2019)</w:t>
+      </w:r>
+      <w:r>
+        <w:rPr>
+          <w:rFonts w:ascii="Times New Roman" w:hAnsi="Times New Roman"/>
+          <w:sz w:val="24"/>
+          <w:szCs w:val="24"/>
+          <w:lang w:val="en-US"/>
+        </w:rPr>
+        <w:t xml:space="preserve">, </w:t>
+      </w:r>
+      <w:r>
+        <w:rPr>
+          <w:rFonts w:ascii="Times New Roman" w:hAnsi="Times New Roman"/>
+          <w:sz w:val="24"/>
+          <w:lang w:val="en-US"/>
+        </w:rPr>
+        <w:t>MariaDB is used as the</w:t>
+      </w:r>
+      <w:r>
+        <w:rPr>
+          <w:rFonts w:ascii="Times New Roman" w:hAnsi="Times New Roman"/>
+          <w:sz w:val="24"/>
+          <w:lang w:val="en-US"/>
+        </w:rPr>
+        <w:t xml:space="preserve"> persistent database. </w:t>
+      </w:r>
+      <w:r>
+        <w:rPr>
+          <w:rFonts w:ascii="Times New Roman" w:hAnsi="Times New Roman"/>
+          <w:sz w:val="24"/>
+          <w:lang w:val="en-US"/>
+        </w:rPr>
+        <w:t>MariaDB</w:t>
+      </w:r>
+      <w:r>
+        <w:rPr>
+          <w:rFonts w:ascii="Times New Roman" w:hAnsi="Times New Roman"/>
+          <w:sz w:val="24"/>
+          <w:lang w:val="en-US"/>
+        </w:rPr>
+        <w:t xml:space="preserve"> </w:t>
+      </w:r>
+      <w:r>
+        <w:rPr>
+          <w:rFonts w:ascii="Times New Roman" w:hAnsi="Times New Roman"/>
+          <w:sz w:val="24"/>
+          <w:lang w:val="en-US"/>
+        </w:rPr>
+        <w:t xml:space="preserve">provides a SQL interface to store and retrieve </w:t>
+      </w:r>
+      <w:r>
+        <w:rPr>
+          <w:rFonts w:ascii="Times New Roman" w:hAnsi="Times New Roman"/>
+          <w:sz w:val="24"/>
+          <w:lang w:val="en-US"/>
+        </w:rPr>
+        <w:t xml:space="preserve">the </w:t>
+      </w:r>
+      <w:r>
+        <w:rPr>
+          <w:rFonts w:ascii="Times New Roman" w:hAnsi="Times New Roman"/>
+          <w:sz w:val="24"/>
+          <w:lang w:val="en-US"/>
+        </w:rPr>
+        <w:t>application state. The da</w:t>
+      </w:r>
+      <w:r>
+        <w:rPr>
+          <w:rFonts w:ascii="Times New Roman" w:hAnsi="Times New Roman"/>
+          <w:sz w:val="24"/>
+          <w:lang w:val="en-US"/>
+        </w:rPr>
+        <w:t>tabase will reside on a dedicated</w:t>
+      </w:r>
+      <w:r>
+        <w:rPr>
+          <w:rFonts w:ascii="Times New Roman" w:hAnsi="Times New Roman"/>
+          <w:sz w:val="24"/>
+          <w:lang w:val="en-US"/>
+        </w:rPr>
+        <w:t xml:space="preserve"> server where the web server can access it with low latency. The application’s entities are shown below in the database diagram</w:t>
+      </w:r>
+      <w:r>
+        <w:rPr>
+          <w:rFonts w:ascii="Times New Roman" w:hAnsi="Times New Roman"/>
+          <w:sz w:val="24"/>
+          <w:lang w:val="en-US"/>
+        </w:rPr>
+        <w:t xml:space="preserve"> created by </w:t>
+      </w:r>
+      <w:proofErr w:type="spellStart"/>
+      <w:r>
+        <w:rPr>
+          <w:rFonts w:ascii="Times New Roman" w:hAnsi="Times New Roman"/>
+          <w:sz w:val="24"/>
+          <w:szCs w:val="24"/>
+          <w:lang w:val="en-US"/>
+        </w:rPr>
+        <w:t>Gallavin</w:t>
+      </w:r>
+      <w:proofErr w:type="spellEnd"/>
+      <w:r>
+        <w:rPr>
+          <w:rFonts w:ascii="Times New Roman" w:hAnsi="Times New Roman"/>
+          <w:sz w:val="24"/>
+          <w:szCs w:val="24"/>
+          <w:lang w:val="en-US"/>
+        </w:rPr>
+        <w:t xml:space="preserve"> et al. (2019)</w:t>
+      </w:r>
+      <w:r>
+        <w:rPr>
+          <w:rFonts w:ascii="Times New Roman" w:hAnsi="Times New Roman"/>
+          <w:sz w:val="24"/>
+          <w:lang w:val="en-US"/>
+        </w:rPr>
+        <w:t xml:space="preserve">. Most of the entities follow standard CRUD operations. The </w:t>
+      </w:r>
+      <w:proofErr w:type="spellStart"/>
+      <w:r>
+        <w:rPr>
+          <w:rFonts w:ascii="Times New Roman" w:hAnsi="Times New Roman"/>
+          <w:sz w:val="24"/>
+          <w:lang w:val="en-US"/>
+        </w:rPr>
+        <w:t>user_modules</w:t>
+      </w:r>
+      <w:proofErr w:type="spellEnd"/>
+      <w:r>
+        <w:rPr>
+          <w:rFonts w:ascii="Times New Roman" w:hAnsi="Times New Roman"/>
+          <w:sz w:val="24"/>
+          <w:lang w:val="en-US"/>
+        </w:rPr>
+        <w:t xml:space="preserve">, </w:t>
+      </w:r>
+      <w:proofErr w:type="spellStart"/>
+      <w:r>
+        <w:rPr>
+          <w:rFonts w:ascii="Times New Roman" w:hAnsi="Times New Roman"/>
+          <w:sz w:val="24"/>
+          <w:lang w:val="en-US"/>
+        </w:rPr>
+        <w:t>user_labs</w:t>
+      </w:r>
+      <w:proofErr w:type="spellEnd"/>
+      <w:r>
+        <w:rPr>
+          <w:rFonts w:ascii="Times New Roman" w:hAnsi="Times New Roman"/>
+          <w:sz w:val="24"/>
+          <w:lang w:val="en-US"/>
+        </w:rPr>
+        <w:t xml:space="preserve">, and </w:t>
+      </w:r>
+      <w:proofErr w:type="spellStart"/>
+      <w:r>
+        <w:rPr>
+          <w:rFonts w:ascii="Times New Roman" w:hAnsi="Times New Roman"/>
+          <w:sz w:val="24"/>
+          <w:lang w:val="en-US"/>
+        </w:rPr>
+        <w:t>user_vm’s</w:t>
+      </w:r>
+      <w:proofErr w:type="spellEnd"/>
+      <w:r>
+        <w:rPr>
+          <w:rFonts w:ascii="Times New Roman" w:hAnsi="Times New Roman"/>
+          <w:sz w:val="24"/>
+          <w:lang w:val="en-US"/>
+        </w:rPr>
+        <w:t xml:space="preserve"> show instances of each entity which are created when a user starts the module.</w:t>
+      </w:r>
+    </w:p>
+    <w:p>
+      <w:pPr>
+        <w:rPr>
+          <w:rFonts w:ascii="Times New Roman" w:hAnsi="Times New Roman"/>
+          <w:sz w:val="24"/>
+          <w:lang w:val="en-US"/>
+        </w:rPr>
+      </w:pPr>
+      <w:r>
+        <w:rPr>
+          <w:noProof/>
+          <w:lang w:val="en-US"/>
+        </w:rPr>
+        <w:lastRenderedPageBreak/>
+        <w:drawing>
+          <wp:inline distT="0" distB="0" distL="0" distR="0" wp14:anchorId="115AE798" wp14:editId="4FC69E35">
+            <wp:extent cx="5029200" cy="3839601"/>
+            <wp:effectExtent l="0" t="0" r="0" b="8890"/>
+            <wp:docPr id="7" name="Picture 7"/>
+            <wp:cNvGraphicFramePr>
+              <a:graphicFrameLocks xmlns:a="http://schemas.openxmlformats.org/drawingml/2006/main" noChangeAspect="1"/>
+            </wp:cNvGraphicFramePr>
+            <a:graphic xmlns:a="http://schemas.openxmlformats.org/drawingml/2006/main">
+              <a:graphicData uri="http://schemas.openxmlformats.org/drawingml/2006/picture">
+                <pic:pic xmlns:pic="http://schemas.openxmlformats.org/drawingml/2006/picture">
+                  <pic:nvPicPr>
+                    <pic:cNvPr id="0" name=""/>
+                    <pic:cNvPicPr/>
+                  </pic:nvPicPr>
+                  <pic:blipFill>
+                    <a:blip r:embed="rId14"/>
+                    <a:stretch>
+                      <a:fillRect/>
+                    </a:stretch>
+                  </pic:blipFill>
+                  <pic:spPr>
+                    <a:xfrm>
+                      <a:off x="0" y="0"/>
+                      <a:ext cx="5029200" cy="3839601"/>
+                    </a:xfrm>
+                    <a:prstGeom prst="rect">
+                      <a:avLst/>
+                    </a:prstGeom>
+                  </pic:spPr>
+                </pic:pic>
+              </a:graphicData>
+            </a:graphic>
+          </wp:inline>
+        </w:drawing>
+      </w:r>
+    </w:p>
+    <w:p>
+      <w:pPr>
+        <w:pStyle w:val="Heading3"/>
+        <w:spacing w:before="0" w:line="480" w:lineRule="auto"/>
         <w:rPr>
           <w:color w:val="auto"/>
           <w:sz w:val="32"/>
           <w:szCs w:val="32"/>
           <w:lang w:val="en-US"/>
         </w:rPr>
-        <w:t>1.5 Access Control a</w:t>
-      </w:r>
-      <w:r>
+      </w:pPr>
+    </w:p>
+    <w:p>
+      <w:pPr>
+        <w:pStyle w:val="Heading3"/>
+        <w:spacing w:before="0" w:line="480" w:lineRule="auto"/>
         <w:rPr>
           <w:color w:val="auto"/>
           <w:sz w:val="32"/>
           <w:szCs w:val="32"/>
           <w:lang w:val="en-US"/>
         </w:rPr>
-        <w:t>nd Security</w:t>
-      </w:r>
-    </w:p>
-    <w:p>
-      <w:pPr>
-        <w:pStyle w:val="Heading3"/>
-        <w:spacing w:before="0" w:line="480" w:lineRule="auto"/>
+      </w:pPr>
+      <w:r>
         <w:rPr>
           <w:color w:val="auto"/>
           <w:sz w:val="32"/>
           <w:szCs w:val="32"/>
           <w:lang w:val="en-US"/>
         </w:rPr>
-      </w:pPr>
+        <w:t>1.5 Access Control a</w:t>
+      </w:r>
       <w:r>
         <w:rPr>
           <w:color w:val="auto"/>
@@ -2978,74 +3306,809 @@
           <w:szCs w:val="32"/>
           <w:lang w:val="en-US"/>
         </w:rPr>
-        <w:t>1.6 Global Software Control</w:t>
-      </w:r>
-    </w:p>
+        <w:t>nd Security</w:t>
+      </w:r>
+    </w:p>
+    <w:p>
+      <w:pPr>
+        <w:rPr>
+          <w:rFonts w:ascii="Times New Roman" w:hAnsi="Times New Roman"/>
+          <w:sz w:val="24"/>
+          <w:lang w:val="en-US"/>
+        </w:rPr>
+      </w:pPr>
+      <w:r>
+        <w:rPr>
+          <w:rFonts w:ascii="Segoe UI" w:hAnsi="Segoe UI" w:cs="Segoe UI"/>
+          <w:color w:val="24292E"/>
+          <w:shd w:val="clear" w:color="auto" w:fill="FFFFFF"/>
+          <w:lang w:val="en-US"/>
+        </w:rPr>
+        <w:t xml:space="preserve">According to </w:t>
+      </w:r>
+      <w:proofErr w:type="spellStart"/>
+      <w:r>
+        <w:rPr>
+          <w:rFonts w:ascii="Times New Roman" w:hAnsi="Times New Roman"/>
+          <w:sz w:val="24"/>
+          <w:szCs w:val="24"/>
+          <w:lang w:val="en-US"/>
+        </w:rPr>
+        <w:t>Gallavin</w:t>
+      </w:r>
+      <w:proofErr w:type="spellEnd"/>
+      <w:r>
+        <w:rPr>
+          <w:rFonts w:ascii="Times New Roman" w:hAnsi="Times New Roman"/>
+          <w:sz w:val="24"/>
+          <w:szCs w:val="24"/>
+          <w:lang w:val="en-US"/>
+        </w:rPr>
+        <w:t xml:space="preserve"> et al. (2019)</w:t>
+      </w:r>
+      <w:r>
+        <w:rPr>
+          <w:rFonts w:ascii="Times New Roman" w:hAnsi="Times New Roman"/>
+          <w:sz w:val="24"/>
+          <w:szCs w:val="24"/>
+          <w:lang w:val="en-US"/>
+        </w:rPr>
+        <w:t xml:space="preserve">, </w:t>
+      </w:r>
+      <w:r>
+        <w:rPr>
+          <w:rFonts w:ascii="Times New Roman" w:hAnsi="Times New Roman"/>
+          <w:sz w:val="24"/>
+          <w:szCs w:val="24"/>
+          <w:lang w:val="en-US"/>
+        </w:rPr>
+        <w:t>e</w:t>
+      </w:r>
+      <w:r>
+        <w:rPr>
+          <w:rFonts w:ascii="Times New Roman" w:hAnsi="Times New Roman"/>
+          <w:sz w:val="24"/>
+          <w:lang w:val="en-US"/>
+        </w:rPr>
+        <w:t xml:space="preserve">ach user is authenticated using a username and password. The default user group is user. Only an admin can promote users to higher permission groups. </w:t>
+      </w:r>
+    </w:p>
+    <w:p>
+      <w:pPr>
+        <w:rPr>
+          <w:rFonts w:ascii="Times New Roman" w:hAnsi="Times New Roman"/>
+          <w:sz w:val="24"/>
+          <w:lang w:val="en-US"/>
+        </w:rPr>
+      </w:pPr>
+      <w:r>
+        <w:rPr>
+          <w:rFonts w:ascii="Times New Roman" w:hAnsi="Times New Roman"/>
+          <w:sz w:val="24"/>
+          <w:lang w:val="en-US"/>
+        </w:rPr>
+        <w:t xml:space="preserve"> </w:t>
+      </w:r>
+    </w:p>
+    <w:tbl>
+      <w:tblPr>
+        <w:tblStyle w:val="TableGrid"/>
+        <w:tblW w:w="0" w:type="auto"/>
+        <w:tblLook w:val="04A0" w:firstRow="1" w:lastRow="0" w:firstColumn="1" w:lastColumn="0" w:noHBand="0" w:noVBand="1"/>
+      </w:tblPr>
+      <w:tblGrid>
+        <w:gridCol w:w="8136"/>
+      </w:tblGrid>
+      <w:tr>
+        <w:tc>
+          <w:tcPr>
+            <w:tcW w:w="8136" w:type="dxa"/>
+          </w:tcPr>
+          <w:p>
+            <w:pPr>
+              <w:rPr>
+                <w:rFonts w:ascii="Times New Roman" w:hAnsi="Times New Roman"/>
+                <w:b/>
+                <w:i/>
+                <w:sz w:val="24"/>
+                <w:lang w:val="en-US"/>
+              </w:rPr>
+            </w:pPr>
+            <w:r>
+              <w:rPr>
+                <w:rFonts w:ascii="Times New Roman" w:hAnsi="Times New Roman"/>
+                <w:b/>
+                <w:i/>
+                <w:sz w:val="24"/>
+                <w:lang w:val="en-US"/>
+              </w:rPr>
+              <w:t xml:space="preserve">User </w:t>
+            </w:r>
+          </w:p>
+        </w:tc>
+      </w:tr>
+      <w:tr>
+        <w:tc>
+          <w:tcPr>
+            <w:tcW w:w="8136" w:type="dxa"/>
+          </w:tcPr>
+          <w:p>
+            <w:pPr>
+              <w:rPr>
+                <w:rFonts w:ascii="Times New Roman" w:hAnsi="Times New Roman"/>
+                <w:sz w:val="24"/>
+                <w:lang w:val="en-US"/>
+              </w:rPr>
+            </w:pPr>
+            <w:r>
+              <w:rPr>
+                <w:rFonts w:ascii="Times New Roman" w:hAnsi="Times New Roman"/>
+                <w:sz w:val="24"/>
+                <w:lang w:val="en-US"/>
+              </w:rPr>
+              <w:t xml:space="preserve">Can start a module </w:t>
+            </w:r>
+          </w:p>
+        </w:tc>
+      </w:tr>
+      <w:tr>
+        <w:tc>
+          <w:tcPr>
+            <w:tcW w:w="8136" w:type="dxa"/>
+          </w:tcPr>
+          <w:p>
+            <w:pPr>
+              <w:rPr>
+                <w:rFonts w:ascii="Times New Roman" w:hAnsi="Times New Roman"/>
+                <w:sz w:val="24"/>
+                <w:lang w:val="en-US"/>
+              </w:rPr>
+            </w:pPr>
+            <w:r>
+              <w:rPr>
+                <w:rFonts w:ascii="Times New Roman" w:hAnsi="Times New Roman"/>
+                <w:sz w:val="24"/>
+                <w:lang w:val="en-US"/>
+              </w:rPr>
+              <w:t>Can change account</w:t>
+            </w:r>
+            <w:r>
+              <w:rPr>
+                <w:rFonts w:ascii="Times New Roman" w:hAnsi="Times New Roman"/>
+                <w:sz w:val="24"/>
+                <w:lang w:val="en-US"/>
+              </w:rPr>
+              <w:t xml:space="preserve"> email address </w:t>
+            </w:r>
+          </w:p>
+        </w:tc>
+      </w:tr>
+      <w:tr>
+        <w:tc>
+          <w:tcPr>
+            <w:tcW w:w="8136" w:type="dxa"/>
+          </w:tcPr>
+          <w:p>
+            <w:pPr>
+              <w:rPr>
+                <w:rFonts w:ascii="Times New Roman" w:hAnsi="Times New Roman"/>
+                <w:sz w:val="24"/>
+                <w:lang w:val="en-US"/>
+              </w:rPr>
+            </w:pPr>
+            <w:r>
+              <w:rPr>
+                <w:rFonts w:ascii="Times New Roman" w:hAnsi="Times New Roman"/>
+                <w:sz w:val="24"/>
+                <w:lang w:val="en-US"/>
+              </w:rPr>
+              <w:t>Can change account</w:t>
+            </w:r>
+            <w:r>
+              <w:rPr>
+                <w:rFonts w:ascii="Times New Roman" w:hAnsi="Times New Roman"/>
+                <w:sz w:val="24"/>
+                <w:lang w:val="en-US"/>
+              </w:rPr>
+              <w:t xml:space="preserve"> password </w:t>
+            </w:r>
+          </w:p>
+        </w:tc>
+      </w:tr>
+      <w:tr>
+        <w:tc>
+          <w:tcPr>
+            <w:tcW w:w="8136" w:type="dxa"/>
+          </w:tcPr>
+          <w:p>
+            <w:pPr>
+              <w:rPr>
+                <w:rFonts w:ascii="Times New Roman" w:hAnsi="Times New Roman"/>
+                <w:sz w:val="24"/>
+                <w:lang w:val="en-US"/>
+              </w:rPr>
+            </w:pPr>
+            <w:r>
+              <w:rPr>
+                <w:rFonts w:ascii="Times New Roman" w:hAnsi="Times New Roman"/>
+                <w:sz w:val="24"/>
+                <w:lang w:val="en-US"/>
+              </w:rPr>
+              <w:t>Can start up a VM</w:t>
+            </w:r>
+            <w:r>
+              <w:rPr>
+                <w:rFonts w:ascii="Times New Roman" w:hAnsi="Times New Roman"/>
+                <w:sz w:val="24"/>
+                <w:lang w:val="en-US"/>
+              </w:rPr>
+              <w:t xml:space="preserve"> in </w:t>
+            </w:r>
+            <w:r>
+              <w:rPr>
+                <w:rFonts w:ascii="Times New Roman" w:hAnsi="Times New Roman"/>
+                <w:sz w:val="24"/>
+                <w:lang w:val="en-US"/>
+              </w:rPr>
+              <w:t xml:space="preserve">an </w:t>
+            </w:r>
+            <w:r>
+              <w:rPr>
+                <w:rFonts w:ascii="Times New Roman" w:hAnsi="Times New Roman"/>
+                <w:sz w:val="24"/>
+                <w:lang w:val="en-US"/>
+              </w:rPr>
+              <w:t>own</w:t>
+            </w:r>
+            <w:r>
+              <w:rPr>
+                <w:rFonts w:ascii="Times New Roman" w:hAnsi="Times New Roman"/>
+                <w:sz w:val="24"/>
+                <w:lang w:val="en-US"/>
+              </w:rPr>
+              <w:t>ed</w:t>
+            </w:r>
+            <w:r>
+              <w:rPr>
+                <w:rFonts w:ascii="Times New Roman" w:hAnsi="Times New Roman"/>
+                <w:sz w:val="24"/>
+                <w:lang w:val="en-US"/>
+              </w:rPr>
+              <w:t xml:space="preserve"> lab  </w:t>
+            </w:r>
+          </w:p>
+        </w:tc>
+      </w:tr>
+      <w:tr>
+        <w:tc>
+          <w:tcPr>
+            <w:tcW w:w="8136" w:type="dxa"/>
+          </w:tcPr>
+          <w:p>
+            <w:pPr>
+              <w:rPr>
+                <w:rFonts w:ascii="Times New Roman" w:hAnsi="Times New Roman"/>
+                <w:sz w:val="24"/>
+                <w:lang w:val="en-US"/>
+              </w:rPr>
+            </w:pPr>
+            <w:r>
+              <w:rPr>
+                <w:rFonts w:ascii="Times New Roman" w:hAnsi="Times New Roman"/>
+                <w:sz w:val="24"/>
+                <w:lang w:val="en-US"/>
+              </w:rPr>
+              <w:t>Can shut down a VM i</w:t>
+            </w:r>
+            <w:r>
+              <w:rPr>
+                <w:rFonts w:ascii="Times New Roman" w:hAnsi="Times New Roman"/>
+                <w:sz w:val="24"/>
+                <w:lang w:val="en-US"/>
+              </w:rPr>
+              <w:t xml:space="preserve">n </w:t>
+            </w:r>
+            <w:r>
+              <w:rPr>
+                <w:rFonts w:ascii="Times New Roman" w:hAnsi="Times New Roman"/>
+                <w:sz w:val="24"/>
+                <w:lang w:val="en-US"/>
+              </w:rPr>
+              <w:t>an</w:t>
+            </w:r>
+            <w:r>
+              <w:rPr>
+                <w:rFonts w:ascii="Times New Roman" w:hAnsi="Times New Roman"/>
+                <w:sz w:val="24"/>
+                <w:lang w:val="en-US"/>
+              </w:rPr>
+              <w:t xml:space="preserve"> own</w:t>
+            </w:r>
+            <w:r>
+              <w:rPr>
+                <w:rFonts w:ascii="Times New Roman" w:hAnsi="Times New Roman"/>
+                <w:sz w:val="24"/>
+                <w:lang w:val="en-US"/>
+              </w:rPr>
+              <w:t>ed</w:t>
+            </w:r>
+            <w:r>
+              <w:rPr>
+                <w:rFonts w:ascii="Times New Roman" w:hAnsi="Times New Roman"/>
+                <w:sz w:val="24"/>
+                <w:lang w:val="en-US"/>
+              </w:rPr>
+              <w:t xml:space="preserve"> lab </w:t>
+            </w:r>
+          </w:p>
+        </w:tc>
+      </w:tr>
+      <w:tr>
+        <w:tc>
+          <w:tcPr>
+            <w:tcW w:w="8136" w:type="dxa"/>
+          </w:tcPr>
+          <w:p>
+            <w:pPr>
+              <w:rPr>
+                <w:rFonts w:ascii="Times New Roman" w:hAnsi="Times New Roman"/>
+                <w:sz w:val="24"/>
+                <w:lang w:val="en-US"/>
+              </w:rPr>
+            </w:pPr>
+            <w:r>
+              <w:rPr>
+                <w:rFonts w:ascii="Times New Roman" w:hAnsi="Times New Roman"/>
+                <w:sz w:val="24"/>
+                <w:lang w:val="en-US"/>
+              </w:rPr>
+              <w:lastRenderedPageBreak/>
+              <w:t xml:space="preserve">Can create a snapshot of a </w:t>
+            </w:r>
+            <w:r>
+              <w:rPr>
+                <w:rFonts w:ascii="Times New Roman" w:hAnsi="Times New Roman"/>
+                <w:sz w:val="24"/>
+                <w:lang w:val="en-US"/>
+              </w:rPr>
+              <w:t>VM</w:t>
+            </w:r>
+            <w:r>
+              <w:rPr>
+                <w:rFonts w:ascii="Times New Roman" w:hAnsi="Times New Roman"/>
+                <w:sz w:val="24"/>
+                <w:lang w:val="en-US"/>
+              </w:rPr>
+              <w:t xml:space="preserve"> in </w:t>
+            </w:r>
+            <w:r>
+              <w:rPr>
+                <w:rFonts w:ascii="Times New Roman" w:hAnsi="Times New Roman"/>
+                <w:sz w:val="24"/>
+                <w:lang w:val="en-US"/>
+              </w:rPr>
+              <w:t>an</w:t>
+            </w:r>
+            <w:r>
+              <w:rPr>
+                <w:rFonts w:ascii="Times New Roman" w:hAnsi="Times New Roman"/>
+                <w:sz w:val="24"/>
+                <w:lang w:val="en-US"/>
+              </w:rPr>
+              <w:t xml:space="preserve"> own lab </w:t>
+            </w:r>
+          </w:p>
+        </w:tc>
+      </w:tr>
+      <w:tr>
+        <w:tc>
+          <w:tcPr>
+            <w:tcW w:w="8136" w:type="dxa"/>
+          </w:tcPr>
+          <w:p>
+            <w:pPr>
+              <w:rPr>
+                <w:rFonts w:ascii="Times New Roman" w:hAnsi="Times New Roman"/>
+                <w:sz w:val="24"/>
+                <w:lang w:val="en-US"/>
+              </w:rPr>
+            </w:pPr>
+            <w:r>
+              <w:rPr>
+                <w:rFonts w:ascii="Times New Roman" w:hAnsi="Times New Roman"/>
+                <w:sz w:val="24"/>
+                <w:lang w:val="en-US"/>
+              </w:rPr>
+              <w:t xml:space="preserve">Can restore a snapshot of a </w:t>
+            </w:r>
+            <w:r>
+              <w:rPr>
+                <w:rFonts w:ascii="Times New Roman" w:hAnsi="Times New Roman"/>
+                <w:sz w:val="24"/>
+                <w:lang w:val="en-US"/>
+              </w:rPr>
+              <w:t>VM</w:t>
+            </w:r>
+            <w:r>
+              <w:rPr>
+                <w:rFonts w:ascii="Times New Roman" w:hAnsi="Times New Roman"/>
+                <w:sz w:val="24"/>
+                <w:lang w:val="en-US"/>
+              </w:rPr>
+              <w:t xml:space="preserve"> in </w:t>
+            </w:r>
+            <w:r>
+              <w:rPr>
+                <w:rFonts w:ascii="Times New Roman" w:hAnsi="Times New Roman"/>
+                <w:sz w:val="24"/>
+                <w:lang w:val="en-US"/>
+              </w:rPr>
+              <w:t>an</w:t>
+            </w:r>
+            <w:r>
+              <w:rPr>
+                <w:rFonts w:ascii="Times New Roman" w:hAnsi="Times New Roman"/>
+                <w:sz w:val="24"/>
+                <w:lang w:val="en-US"/>
+              </w:rPr>
+              <w:t xml:space="preserve"> own lab</w:t>
+            </w:r>
+          </w:p>
+        </w:tc>
+      </w:tr>
+    </w:tbl>
+    <w:p>
+      <w:pPr>
+        <w:rPr>
+          <w:rFonts w:ascii="Times New Roman" w:hAnsi="Times New Roman"/>
+          <w:i/>
+          <w:sz w:val="24"/>
+          <w:lang w:val="en-US"/>
+        </w:rPr>
+      </w:pPr>
+    </w:p>
+    <w:tbl>
+      <w:tblPr>
+        <w:tblStyle w:val="TableGrid"/>
+        <w:tblW w:w="0" w:type="auto"/>
+        <w:tblLook w:val="04A0" w:firstRow="1" w:lastRow="0" w:firstColumn="1" w:lastColumn="0" w:noHBand="0" w:noVBand="1"/>
+      </w:tblPr>
+      <w:tblGrid>
+        <w:gridCol w:w="8136"/>
+      </w:tblGrid>
+      <w:tr>
+        <w:tc>
+          <w:tcPr>
+            <w:tcW w:w="8136" w:type="dxa"/>
+          </w:tcPr>
+          <w:p>
+            <w:pPr>
+              <w:rPr>
+                <w:rFonts w:ascii="Times New Roman" w:hAnsi="Times New Roman"/>
+                <w:b/>
+                <w:i/>
+                <w:sz w:val="24"/>
+                <w:lang w:val="en-US"/>
+              </w:rPr>
+            </w:pPr>
+            <w:r>
+              <w:rPr>
+                <w:rFonts w:ascii="Times New Roman" w:hAnsi="Times New Roman"/>
+                <w:b/>
+                <w:i/>
+                <w:sz w:val="24"/>
+                <w:lang w:val="en-US"/>
+              </w:rPr>
+              <w:t xml:space="preserve">Staff </w:t>
+            </w:r>
+          </w:p>
+        </w:tc>
+      </w:tr>
+      <w:tr>
+        <w:tc>
+          <w:tcPr>
+            <w:tcW w:w="8136" w:type="dxa"/>
+          </w:tcPr>
+          <w:p>
+            <w:pPr>
+              <w:rPr>
+                <w:rFonts w:ascii="Times New Roman" w:hAnsi="Times New Roman"/>
+                <w:sz w:val="24"/>
+                <w:lang w:val="en-US"/>
+              </w:rPr>
+            </w:pPr>
+            <w:r>
+              <w:rPr>
+                <w:rFonts w:ascii="Times New Roman" w:hAnsi="Times New Roman"/>
+                <w:sz w:val="24"/>
+                <w:lang w:val="en-US"/>
+              </w:rPr>
+              <w:t xml:space="preserve">Can create private modules </w:t>
+            </w:r>
+          </w:p>
+        </w:tc>
+      </w:tr>
+      <w:tr>
+        <w:tc>
+          <w:tcPr>
+            <w:tcW w:w="8136" w:type="dxa"/>
+          </w:tcPr>
+          <w:p>
+            <w:pPr>
+              <w:rPr>
+                <w:rFonts w:ascii="Times New Roman" w:hAnsi="Times New Roman"/>
+                <w:sz w:val="24"/>
+                <w:lang w:val="en-US"/>
+              </w:rPr>
+            </w:pPr>
+            <w:r>
+              <w:rPr>
+                <w:rFonts w:ascii="Times New Roman" w:hAnsi="Times New Roman"/>
+                <w:sz w:val="24"/>
+                <w:lang w:val="en-US"/>
+              </w:rPr>
+              <w:t xml:space="preserve">Can edit </w:t>
+            </w:r>
+            <w:r>
+              <w:rPr>
+                <w:rFonts w:ascii="Times New Roman" w:hAnsi="Times New Roman"/>
+                <w:sz w:val="24"/>
+                <w:lang w:val="en-US"/>
+              </w:rPr>
+              <w:t>owned</w:t>
+            </w:r>
+            <w:r>
+              <w:rPr>
+                <w:rFonts w:ascii="Times New Roman" w:hAnsi="Times New Roman"/>
+                <w:sz w:val="24"/>
+                <w:lang w:val="en-US"/>
+              </w:rPr>
+              <w:t xml:space="preserve"> private modules </w:t>
+            </w:r>
+          </w:p>
+        </w:tc>
+      </w:tr>
+      <w:tr>
+        <w:tc>
+          <w:tcPr>
+            <w:tcW w:w="8136" w:type="dxa"/>
+          </w:tcPr>
+          <w:p>
+            <w:pPr>
+              <w:rPr>
+                <w:rFonts w:ascii="Times New Roman" w:hAnsi="Times New Roman"/>
+                <w:sz w:val="24"/>
+                <w:lang w:val="en-US"/>
+              </w:rPr>
+            </w:pPr>
+            <w:r>
+              <w:rPr>
+                <w:rFonts w:ascii="Times New Roman" w:hAnsi="Times New Roman"/>
+                <w:sz w:val="24"/>
+                <w:lang w:val="en-US"/>
+              </w:rPr>
+              <w:t xml:space="preserve">Can set a start and end date for </w:t>
+            </w:r>
+            <w:r>
+              <w:rPr>
+                <w:rFonts w:ascii="Times New Roman" w:hAnsi="Times New Roman"/>
+                <w:sz w:val="24"/>
+                <w:lang w:val="en-US"/>
+              </w:rPr>
+              <w:t>owned</w:t>
+            </w:r>
+            <w:r>
+              <w:rPr>
+                <w:rFonts w:ascii="Times New Roman" w:hAnsi="Times New Roman"/>
+                <w:sz w:val="24"/>
+                <w:lang w:val="en-US"/>
+              </w:rPr>
+              <w:t xml:space="preserve"> private modules they own. </w:t>
+            </w:r>
+          </w:p>
+        </w:tc>
+      </w:tr>
+      <w:tr>
+        <w:tc>
+          <w:tcPr>
+            <w:tcW w:w="8136" w:type="dxa"/>
+          </w:tcPr>
+          <w:p>
+            <w:pPr>
+              <w:rPr>
+                <w:rFonts w:ascii="Times New Roman" w:hAnsi="Times New Roman"/>
+                <w:sz w:val="24"/>
+                <w:lang w:val="en-US"/>
+              </w:rPr>
+            </w:pPr>
+            <w:r>
+              <w:rPr>
+                <w:rFonts w:ascii="Times New Roman" w:hAnsi="Times New Roman"/>
+                <w:sz w:val="24"/>
+                <w:lang w:val="en-US"/>
+              </w:rPr>
+              <w:t xml:space="preserve">Can share </w:t>
+            </w:r>
+            <w:r>
+              <w:rPr>
+                <w:rFonts w:ascii="Times New Roman" w:hAnsi="Times New Roman"/>
+                <w:sz w:val="24"/>
+                <w:lang w:val="en-US"/>
+              </w:rPr>
+              <w:t>owned</w:t>
+            </w:r>
+            <w:r>
+              <w:rPr>
+                <w:rFonts w:ascii="Times New Roman" w:hAnsi="Times New Roman"/>
+                <w:sz w:val="24"/>
+                <w:lang w:val="en-US"/>
+              </w:rPr>
+              <w:t xml:space="preserve"> module</w:t>
+            </w:r>
+            <w:r>
+              <w:rPr>
+                <w:rFonts w:ascii="Times New Roman" w:hAnsi="Times New Roman"/>
+                <w:sz w:val="24"/>
+                <w:lang w:val="en-US"/>
+              </w:rPr>
+              <w:t>s using</w:t>
+            </w:r>
+            <w:r>
+              <w:rPr>
+                <w:rFonts w:ascii="Times New Roman" w:hAnsi="Times New Roman"/>
+                <w:sz w:val="24"/>
+                <w:lang w:val="en-US"/>
+              </w:rPr>
+              <w:t xml:space="preserve"> link</w:t>
+            </w:r>
+            <w:r>
+              <w:rPr>
+                <w:rFonts w:ascii="Times New Roman" w:hAnsi="Times New Roman"/>
+                <w:sz w:val="24"/>
+                <w:lang w:val="en-US"/>
+              </w:rPr>
+              <w:t>s</w:t>
+            </w:r>
+            <w:r>
+              <w:rPr>
+                <w:rFonts w:ascii="Times New Roman" w:hAnsi="Times New Roman"/>
+                <w:sz w:val="24"/>
+                <w:lang w:val="en-US"/>
+              </w:rPr>
+              <w:t xml:space="preserve"> </w:t>
+            </w:r>
+          </w:p>
+        </w:tc>
+      </w:tr>
+    </w:tbl>
     <w:p>
       <w:pPr>
         <w:pStyle w:val="Heading3"/>
         <w:spacing w:before="0" w:line="480" w:lineRule="auto"/>
-        <w:rPr>
-          <w:lang w:val="en-US"/>
-        </w:rPr>
-      </w:pPr>
-      <w:r>
         <w:rPr>
           <w:color w:val="auto"/>
           <w:sz w:val="32"/>
           <w:szCs w:val="32"/>
           <w:lang w:val="en-US"/>
         </w:rPr>
-        <w:t>1.7 Boundary Conditions</w:t>
-      </w:r>
-    </w:p>
-    <w:p>
-      <w:pPr>
-        <w:pStyle w:val="Heading1"/>
-        <w:jc w:val="left"/>
-        <w:rPr>
-          <w:b/>
-          <w:lang w:val="en-US"/>
-        </w:rPr>
-      </w:pPr>
-    </w:p>
-    <w:p>
-      <w:pPr>
-        <w:pStyle w:val="Heading1"/>
-        <w:jc w:val="left"/>
-        <w:rPr>
-          <w:b/>
-          <w:lang w:val="en-US"/>
-        </w:rPr>
-      </w:pPr>
-      <w:r>
-        <w:rPr>
-          <w:b/>
-          <w:lang w:val="en-US"/>
-        </w:rPr>
-        <w:t xml:space="preserve">2. </w:t>
-      </w:r>
-      <w:r>
-        <w:rPr>
-          <w:b/>
-          <w:lang w:val="en-US"/>
-        </w:rPr>
-        <w:t xml:space="preserve">Basic components </w:t>
-      </w:r>
-      <w:r>
-        <w:rPr>
-          <w:b/>
-          <w:lang w:val="en-US"/>
-        </w:rPr>
-        <w:t xml:space="preserve">Project </w:t>
-      </w:r>
-      <w:r>
-        <w:rPr>
-          <w:b/>
-          <w:lang w:val="en-US"/>
-        </w:rPr>
-        <w:t>Description</w:t>
-      </w:r>
+      </w:pPr>
+    </w:p>
+    <w:tbl>
+      <w:tblPr>
+        <w:tblStyle w:val="TableGrid"/>
+        <w:tblW w:w="0" w:type="auto"/>
+        <w:tblLook w:val="04A0" w:firstRow="1" w:lastRow="0" w:firstColumn="1" w:lastColumn="0" w:noHBand="0" w:noVBand="1"/>
+      </w:tblPr>
+      <w:tblGrid>
+        <w:gridCol w:w="8136"/>
+      </w:tblGrid>
+      <w:tr>
+        <w:tc>
+          <w:tcPr>
+            <w:tcW w:w="8136" w:type="dxa"/>
+          </w:tcPr>
+          <w:p>
+            <w:pPr>
+              <w:rPr>
+                <w:rFonts w:ascii="Times New Roman" w:hAnsi="Times New Roman"/>
+                <w:b/>
+                <w:i/>
+                <w:sz w:val="24"/>
+                <w:lang w:val="en-US"/>
+              </w:rPr>
+            </w:pPr>
+            <w:r>
+              <w:rPr>
+                <w:rFonts w:ascii="Times New Roman" w:hAnsi="Times New Roman"/>
+                <w:b/>
+                <w:i/>
+                <w:sz w:val="24"/>
+                <w:lang w:val="en-US"/>
+              </w:rPr>
+              <w:t xml:space="preserve">Admin </w:t>
+            </w:r>
+          </w:p>
+        </w:tc>
+      </w:tr>
+      <w:tr>
+        <w:tc>
+          <w:tcPr>
+            <w:tcW w:w="8136" w:type="dxa"/>
+          </w:tcPr>
+          <w:p>
+            <w:pPr>
+              <w:rPr>
+                <w:rFonts w:ascii="Times New Roman" w:hAnsi="Times New Roman"/>
+                <w:sz w:val="24"/>
+                <w:lang w:val="en-US"/>
+              </w:rPr>
+            </w:pPr>
+            <w:r>
+              <w:rPr>
+                <w:rFonts w:ascii="Times New Roman" w:hAnsi="Times New Roman"/>
+                <w:sz w:val="24"/>
+                <w:lang w:val="en-US"/>
+              </w:rPr>
+              <w:t>Can do everything that staff and user can</w:t>
+            </w:r>
+          </w:p>
+        </w:tc>
+      </w:tr>
+      <w:tr>
+        <w:tc>
+          <w:tcPr>
+            <w:tcW w:w="8136" w:type="dxa"/>
+          </w:tcPr>
+          <w:p>
+            <w:pPr>
+              <w:rPr>
+                <w:rFonts w:ascii="Times New Roman" w:hAnsi="Times New Roman"/>
+                <w:sz w:val="24"/>
+                <w:lang w:val="en-US"/>
+              </w:rPr>
+            </w:pPr>
+            <w:r>
+              <w:rPr>
+                <w:rFonts w:ascii="Times New Roman" w:hAnsi="Times New Roman"/>
+                <w:sz w:val="24"/>
+                <w:lang w:val="en-US"/>
+              </w:rPr>
+              <w:t xml:space="preserve">Can create public modules </w:t>
+            </w:r>
+          </w:p>
+        </w:tc>
+      </w:tr>
+      <w:tr>
+        <w:tc>
+          <w:tcPr>
+            <w:tcW w:w="8136" w:type="dxa"/>
+          </w:tcPr>
+          <w:p>
+            <w:pPr>
+              <w:rPr>
+                <w:rFonts w:ascii="Times New Roman" w:hAnsi="Times New Roman"/>
+                <w:sz w:val="24"/>
+                <w:lang w:val="en-US"/>
+              </w:rPr>
+            </w:pPr>
+            <w:r>
+              <w:rPr>
+                <w:rFonts w:ascii="Times New Roman" w:hAnsi="Times New Roman"/>
+                <w:sz w:val="24"/>
+                <w:lang w:val="en-US"/>
+              </w:rPr>
+              <w:t xml:space="preserve">Can promote users to staff or admin </w:t>
+            </w:r>
+          </w:p>
+        </w:tc>
+      </w:tr>
+    </w:tbl>
+    <w:p>
+      <w:pPr>
+        <w:rPr>
+          <w:lang w:val="en-US"/>
+        </w:rPr>
+      </w:pPr>
     </w:p>
     <w:p>
       <w:pPr>
@@ -3058,15 +4121,18 @@
           <w:lang w:val="en-US"/>
         </w:rPr>
       </w:pPr>
-      <w:r>
+    </w:p>
+    <w:p>
+      <w:pPr>
+        <w:pStyle w:val="Heading3"/>
+        <w:spacing w:before="0" w:line="480" w:lineRule="auto"/>
         <w:rPr>
           <w:color w:val="auto"/>
           <w:sz w:val="32"/>
           <w:szCs w:val="32"/>
           <w:lang w:val="en-US"/>
         </w:rPr>
-        <w:t xml:space="preserve">2.1 </w:t>
-      </w:r>
+      </w:pPr>
       <w:r>
         <w:rPr>
           <w:color w:val="auto"/>
@@ -3074,7 +4140,276 @@
           <w:szCs w:val="32"/>
           <w:lang w:val="en-US"/>
         </w:rPr>
-        <w:t>Use Cases</w:t>
+        <w:t>1.6 Global Software Control</w:t>
+      </w:r>
+    </w:p>
+    <w:p>
+      <w:pPr>
+        <w:rPr>
+          <w:rFonts w:ascii="Times New Roman" w:hAnsi="Times New Roman"/>
+          <w:sz w:val="24"/>
+          <w:lang w:val="en-US"/>
+        </w:rPr>
+      </w:pPr>
+      <w:r>
+        <w:rPr>
+          <w:rFonts w:ascii="Segoe UI" w:hAnsi="Segoe UI" w:cs="Segoe UI"/>
+          <w:color w:val="24292E"/>
+          <w:shd w:val="clear" w:color="auto" w:fill="FFFFFF"/>
+          <w:lang w:val="en-US"/>
+        </w:rPr>
+        <w:t xml:space="preserve">According to </w:t>
+      </w:r>
+      <w:proofErr w:type="spellStart"/>
+      <w:r>
+        <w:rPr>
+          <w:rFonts w:ascii="Times New Roman" w:hAnsi="Times New Roman"/>
+          <w:sz w:val="24"/>
+          <w:szCs w:val="24"/>
+          <w:lang w:val="en-US"/>
+        </w:rPr>
+        <w:t>Gallavin</w:t>
+      </w:r>
+      <w:proofErr w:type="spellEnd"/>
+      <w:r>
+        <w:rPr>
+          <w:rFonts w:ascii="Times New Roman" w:hAnsi="Times New Roman"/>
+          <w:sz w:val="24"/>
+          <w:szCs w:val="24"/>
+          <w:lang w:val="en-US"/>
+        </w:rPr>
+        <w:t xml:space="preserve"> et al. (2019)</w:t>
+      </w:r>
+      <w:proofErr w:type="gramStart"/>
+      <w:r>
+        <w:rPr>
+          <w:rFonts w:ascii="Times New Roman" w:hAnsi="Times New Roman"/>
+          <w:sz w:val="24"/>
+          <w:szCs w:val="24"/>
+          <w:lang w:val="en-US"/>
+        </w:rPr>
+        <w:t xml:space="preserve">, </w:t>
+      </w:r>
+      <w:r>
+        <w:rPr>
+          <w:rFonts w:ascii="Times New Roman" w:hAnsi="Times New Roman"/>
+          <w:sz w:val="24"/>
+          <w:szCs w:val="24"/>
+          <w:lang w:val="en-US"/>
+        </w:rPr>
+        <w:t xml:space="preserve"> t</w:t>
+      </w:r>
+      <w:r>
+        <w:rPr>
+          <w:rFonts w:ascii="Times New Roman" w:hAnsi="Times New Roman"/>
+          <w:sz w:val="24"/>
+          <w:lang w:val="en-US"/>
+        </w:rPr>
+        <w:t>he</w:t>
+      </w:r>
+      <w:proofErr w:type="gramEnd"/>
+      <w:r>
+        <w:rPr>
+          <w:rFonts w:ascii="Times New Roman" w:hAnsi="Times New Roman"/>
+          <w:sz w:val="24"/>
+          <w:lang w:val="en-US"/>
+        </w:rPr>
+        <w:t xml:space="preserve"> control flow of the backend is asynchronous. It uses a t</w:t>
+      </w:r>
+      <w:r>
+        <w:rPr>
+          <w:rFonts w:ascii="Times New Roman" w:hAnsi="Times New Roman"/>
+          <w:sz w:val="24"/>
+          <w:lang w:val="en-US"/>
+        </w:rPr>
+        <w:t xml:space="preserve">hread pool to run tasks in the </w:t>
+      </w:r>
+      <w:r>
+        <w:rPr>
+          <w:rFonts w:ascii="Times New Roman" w:hAnsi="Times New Roman"/>
+          <w:sz w:val="24"/>
+          <w:lang w:val="en-US"/>
+        </w:rPr>
+        <w:t>background and start on the next line of code after the asynchronous call. This allo</w:t>
+      </w:r>
+      <w:r>
+        <w:rPr>
+          <w:rFonts w:ascii="Times New Roman" w:hAnsi="Times New Roman"/>
+          <w:sz w:val="24"/>
+          <w:lang w:val="en-US"/>
+        </w:rPr>
+        <w:t xml:space="preserve">ws for </w:t>
+      </w:r>
+      <w:r>
+        <w:rPr>
+          <w:rFonts w:ascii="Times New Roman" w:hAnsi="Times New Roman"/>
+          <w:sz w:val="24"/>
+          <w:lang w:val="en-US"/>
+        </w:rPr>
+        <w:t xml:space="preserve">efficient handling of </w:t>
+      </w:r>
+      <w:r>
+        <w:rPr>
+          <w:rFonts w:ascii="Times New Roman" w:hAnsi="Times New Roman"/>
+          <w:sz w:val="24"/>
+          <w:lang w:val="en-US"/>
+        </w:rPr>
+        <w:t xml:space="preserve">API </w:t>
+      </w:r>
+      <w:r>
+        <w:rPr>
+          <w:rFonts w:ascii="Times New Roman" w:hAnsi="Times New Roman"/>
+          <w:sz w:val="24"/>
+          <w:lang w:val="en-US"/>
+        </w:rPr>
+        <w:t>requests wit</w:t>
+      </w:r>
+      <w:r>
+        <w:rPr>
+          <w:rFonts w:ascii="Times New Roman" w:hAnsi="Times New Roman"/>
+          <w:sz w:val="24"/>
+          <w:lang w:val="en-US"/>
+        </w:rPr>
+        <w:t xml:space="preserve">hout blocking new connections. </w:t>
+      </w:r>
+    </w:p>
+    <w:p>
+      <w:pPr>
+        <w:rPr>
+          <w:rFonts w:ascii="Times New Roman" w:hAnsi="Times New Roman"/>
+          <w:sz w:val="24"/>
+          <w:lang w:val="en-US"/>
+        </w:rPr>
+      </w:pPr>
+      <w:r>
+        <w:rPr>
+          <w:rFonts w:ascii="Times New Roman" w:hAnsi="Times New Roman"/>
+          <w:sz w:val="24"/>
+          <w:lang w:val="en-US"/>
+        </w:rPr>
+        <w:t>The front end uses asynchronous and event-driven control flo</w:t>
+      </w:r>
+      <w:r>
+        <w:rPr>
+          <w:rFonts w:ascii="Times New Roman" w:hAnsi="Times New Roman"/>
+          <w:sz w:val="24"/>
+          <w:lang w:val="en-US"/>
+        </w:rPr>
+        <w:t xml:space="preserve">ws. Asynchronous code flows as </w:t>
+      </w:r>
+      <w:r>
+        <w:rPr>
+          <w:rFonts w:ascii="Times New Roman" w:hAnsi="Times New Roman"/>
+          <w:sz w:val="24"/>
+          <w:lang w:val="en-US"/>
+        </w:rPr>
+        <w:t>described above are used for network requests. However</w:t>
+      </w:r>
+      <w:r>
+        <w:rPr>
+          <w:rFonts w:ascii="Times New Roman" w:hAnsi="Times New Roman"/>
+          <w:sz w:val="24"/>
+          <w:lang w:val="en-US"/>
+        </w:rPr>
+        <w:t>,</w:t>
+      </w:r>
+      <w:r>
+        <w:rPr>
+          <w:rFonts w:ascii="Times New Roman" w:hAnsi="Times New Roman"/>
+          <w:sz w:val="24"/>
+          <w:lang w:val="en-US"/>
+        </w:rPr>
+        <w:t xml:space="preserve"> </w:t>
+      </w:r>
+      <w:r>
+        <w:rPr>
+          <w:rFonts w:ascii="Times New Roman" w:hAnsi="Times New Roman"/>
+          <w:sz w:val="24"/>
+          <w:lang w:val="en-US"/>
+        </w:rPr>
+        <w:t>JavaScript/Typescript</w:t>
+      </w:r>
+      <w:r>
+        <w:rPr>
+          <w:rFonts w:ascii="Times New Roman" w:hAnsi="Times New Roman"/>
+          <w:sz w:val="24"/>
+          <w:lang w:val="en-US"/>
+        </w:rPr>
+        <w:t xml:space="preserve"> is single threaded, </w:t>
+      </w:r>
+      <w:r>
+        <w:rPr>
+          <w:rFonts w:ascii="Times New Roman" w:hAnsi="Times New Roman"/>
+          <w:sz w:val="24"/>
+          <w:lang w:val="en-US"/>
+        </w:rPr>
+        <w:t xml:space="preserve">and </w:t>
+      </w:r>
+      <w:r>
+        <w:rPr>
+          <w:rFonts w:ascii="Times New Roman" w:hAnsi="Times New Roman"/>
+          <w:sz w:val="24"/>
+          <w:lang w:val="en-US"/>
+        </w:rPr>
+        <w:t xml:space="preserve">there </w:t>
+      </w:r>
+      <w:r>
+        <w:rPr>
+          <w:rFonts w:ascii="Times New Roman" w:hAnsi="Times New Roman"/>
+          <w:sz w:val="24"/>
+          <w:lang w:val="en-US"/>
+        </w:rPr>
+        <w:t xml:space="preserve">is no </w:t>
+      </w:r>
+      <w:proofErr w:type="spellStart"/>
+      <w:r>
+        <w:rPr>
+          <w:rFonts w:ascii="Times New Roman" w:hAnsi="Times New Roman"/>
+          <w:sz w:val="24"/>
+          <w:lang w:val="en-US"/>
+        </w:rPr>
+        <w:t>threadpool</w:t>
+      </w:r>
+      <w:proofErr w:type="spellEnd"/>
+      <w:r>
+        <w:rPr>
+          <w:rFonts w:ascii="Times New Roman" w:hAnsi="Times New Roman"/>
+          <w:sz w:val="24"/>
+          <w:lang w:val="en-US"/>
+        </w:rPr>
+        <w:t>. Asynchronous methods are crucial to keeping th</w:t>
+      </w:r>
+      <w:r>
+        <w:rPr>
+          <w:rFonts w:ascii="Times New Roman" w:hAnsi="Times New Roman"/>
+          <w:sz w:val="24"/>
+          <w:lang w:val="en-US"/>
+        </w:rPr>
+        <w:t xml:space="preserve">e UI smooth. Button clicks and </w:t>
+      </w:r>
+      <w:r>
+        <w:rPr>
+          <w:rFonts w:ascii="Times New Roman" w:hAnsi="Times New Roman"/>
+          <w:sz w:val="24"/>
+          <w:lang w:val="en-US"/>
+        </w:rPr>
+        <w:t>input changes are tracked using event based code flow. When t</w:t>
+      </w:r>
+      <w:r>
+        <w:rPr>
+          <w:rFonts w:ascii="Times New Roman" w:hAnsi="Times New Roman"/>
+          <w:sz w:val="24"/>
+          <w:lang w:val="en-US"/>
+        </w:rPr>
+        <w:t xml:space="preserve">he login button is pressed, it </w:t>
+      </w:r>
+      <w:r>
+        <w:rPr>
+          <w:rFonts w:ascii="Times New Roman" w:hAnsi="Times New Roman"/>
+          <w:sz w:val="24"/>
+          <w:lang w:val="en-US"/>
+        </w:rPr>
+        <w:t>fires an event that initiates the form checking process.</w:t>
       </w:r>
     </w:p>
     <w:p>
@@ -3095,38 +4430,911 @@
           <w:szCs w:val="32"/>
           <w:lang w:val="en-US"/>
         </w:rPr>
-        <w:t xml:space="preserve">2.2 </w:t>
-      </w:r>
-      <w:r>
+        <w:lastRenderedPageBreak/>
+        <w:t>1.7 Boundary Conditions</w:t>
+      </w:r>
+    </w:p>
+    <w:p>
+      <w:pPr>
+        <w:rPr>
+          <w:rFonts w:ascii="Times New Roman" w:hAnsi="Times New Roman"/>
+          <w:sz w:val="24"/>
+          <w:lang w:val="en-US"/>
+        </w:rPr>
+      </w:pPr>
+      <w:r>
+        <w:rPr>
+          <w:rFonts w:ascii="Segoe UI" w:hAnsi="Segoe UI" w:cs="Segoe UI"/>
+          <w:color w:val="24292E"/>
+          <w:shd w:val="clear" w:color="auto" w:fill="FFFFFF"/>
+          <w:lang w:val="en-US"/>
+        </w:rPr>
+        <w:t xml:space="preserve">According to </w:t>
+      </w:r>
+      <w:proofErr w:type="spellStart"/>
+      <w:r>
+        <w:rPr>
+          <w:rFonts w:ascii="Times New Roman" w:hAnsi="Times New Roman"/>
+          <w:sz w:val="24"/>
+          <w:szCs w:val="24"/>
+          <w:lang w:val="en-US"/>
+        </w:rPr>
+        <w:t>Gallavin</w:t>
+      </w:r>
+      <w:proofErr w:type="spellEnd"/>
+      <w:r>
+        <w:rPr>
+          <w:rFonts w:ascii="Times New Roman" w:hAnsi="Times New Roman"/>
+          <w:sz w:val="24"/>
+          <w:szCs w:val="24"/>
+          <w:lang w:val="en-US"/>
+        </w:rPr>
+        <w:t xml:space="preserve"> et al. (2019)</w:t>
+      </w:r>
+      <w:r>
+        <w:rPr>
+          <w:rFonts w:ascii="Times New Roman" w:hAnsi="Times New Roman"/>
+          <w:sz w:val="24"/>
+          <w:szCs w:val="24"/>
+          <w:lang w:val="en-US"/>
+        </w:rPr>
+        <w:t>, t</w:t>
+      </w:r>
+      <w:r>
+        <w:rPr>
+          <w:rFonts w:ascii="Times New Roman" w:hAnsi="Times New Roman"/>
+          <w:sz w:val="24"/>
+          <w:lang w:val="en-US"/>
+        </w:rPr>
+        <w:t>he Backend syst</w:t>
+      </w:r>
+      <w:r>
+        <w:rPr>
+          <w:rFonts w:ascii="Times New Roman" w:hAnsi="Times New Roman"/>
+          <w:sz w:val="24"/>
+          <w:lang w:val="en-US"/>
+        </w:rPr>
+        <w:t>em can be started up using the D</w:t>
+      </w:r>
+      <w:r>
+        <w:rPr>
+          <w:rFonts w:ascii="Times New Roman" w:hAnsi="Times New Roman"/>
+          <w:sz w:val="24"/>
+          <w:lang w:val="en-US"/>
+        </w:rPr>
+        <w:t xml:space="preserve">otnet </w:t>
+      </w:r>
+      <w:r>
+        <w:rPr>
+          <w:rFonts w:ascii="Times New Roman" w:hAnsi="Times New Roman"/>
+          <w:sz w:val="24"/>
+          <w:lang w:val="en-US"/>
+        </w:rPr>
+        <w:t xml:space="preserve">CLI </w:t>
+      </w:r>
+      <w:r>
+        <w:rPr>
+          <w:rFonts w:ascii="Times New Roman" w:hAnsi="Times New Roman"/>
+          <w:sz w:val="24"/>
+          <w:lang w:val="en-US"/>
+        </w:rPr>
+        <w:t xml:space="preserve">runtime. This is built into a </w:t>
+      </w:r>
+      <w:proofErr w:type="spellStart"/>
+      <w:r>
+        <w:rPr>
+          <w:rFonts w:ascii="Times New Roman" w:hAnsi="Times New Roman"/>
+          <w:sz w:val="24"/>
+          <w:lang w:val="en-US"/>
+        </w:rPr>
+        <w:t>systemd</w:t>
+      </w:r>
+      <w:proofErr w:type="spellEnd"/>
+      <w:r>
+        <w:rPr>
+          <w:rFonts w:ascii="Times New Roman" w:hAnsi="Times New Roman"/>
+          <w:sz w:val="24"/>
+          <w:lang w:val="en-US"/>
+        </w:rPr>
+        <w:t xml:space="preserve"> service that can be started and stopped. Running the command </w:t>
+      </w:r>
+      <w:proofErr w:type="spellStart"/>
+      <w:r>
+        <w:rPr>
+          <w:rFonts w:ascii="Times New Roman" w:hAnsi="Times New Roman"/>
+          <w:sz w:val="24"/>
+          <w:lang w:val="en-US"/>
+        </w:rPr>
+        <w:t>dotnet</w:t>
+      </w:r>
+      <w:proofErr w:type="spellEnd"/>
+      <w:r>
+        <w:rPr>
+          <w:rFonts w:ascii="Times New Roman" w:hAnsi="Times New Roman"/>
+          <w:sz w:val="24"/>
+          <w:lang w:val="en-US"/>
+        </w:rPr>
+        <w:t xml:space="preserve"> </w:t>
+      </w:r>
+      <w:proofErr w:type="spellStart"/>
+      <w:r>
+        <w:rPr>
+          <w:rFonts w:ascii="Times New Roman" w:hAnsi="Times New Roman"/>
+          <w:sz w:val="24"/>
+          <w:lang w:val="en-US"/>
+        </w:rPr>
+        <w:t>ef</w:t>
+      </w:r>
+      <w:proofErr w:type="spellEnd"/>
+      <w:r>
+        <w:rPr>
+          <w:rFonts w:ascii="Times New Roman" w:hAnsi="Times New Roman"/>
+          <w:sz w:val="24"/>
+          <w:lang w:val="en-US"/>
+        </w:rPr>
+        <w:t xml:space="preserve"> database update will </w:t>
+      </w:r>
+      <w:r>
+        <w:rPr>
+          <w:rFonts w:ascii="Times New Roman" w:hAnsi="Times New Roman"/>
+          <w:sz w:val="24"/>
+          <w:lang w:val="en-US"/>
+        </w:rPr>
+        <w:t>update the database’s schema to match the version deployed. Th</w:t>
+      </w:r>
+      <w:r>
+        <w:rPr>
+          <w:rFonts w:ascii="Times New Roman" w:hAnsi="Times New Roman"/>
+          <w:sz w:val="24"/>
+          <w:lang w:val="en-US"/>
+        </w:rPr>
+        <w:t xml:space="preserve">is will run automatically when </w:t>
+      </w:r>
+      <w:r>
+        <w:rPr>
+          <w:rFonts w:ascii="Times New Roman" w:hAnsi="Times New Roman"/>
+          <w:sz w:val="24"/>
+          <w:lang w:val="en-US"/>
+        </w:rPr>
+        <w:t>a new version of the system is deployed. Shutting down the bac</w:t>
+      </w:r>
+      <w:r>
+        <w:rPr>
+          <w:rFonts w:ascii="Times New Roman" w:hAnsi="Times New Roman"/>
+          <w:sz w:val="24"/>
+          <w:lang w:val="en-US"/>
+        </w:rPr>
+        <w:t xml:space="preserve">kend can be triggered with the </w:t>
+      </w:r>
+      <w:r>
+        <w:rPr>
+          <w:rFonts w:ascii="Times New Roman" w:hAnsi="Times New Roman"/>
+          <w:sz w:val="24"/>
+          <w:lang w:val="en-US"/>
+        </w:rPr>
+        <w:t xml:space="preserve">standard </w:t>
+      </w:r>
+      <w:proofErr w:type="spellStart"/>
+      <w:r>
+        <w:rPr>
+          <w:rFonts w:ascii="Times New Roman" w:hAnsi="Times New Roman"/>
+          <w:sz w:val="24"/>
+          <w:lang w:val="en-US"/>
+        </w:rPr>
+        <w:t>systemd</w:t>
+      </w:r>
+      <w:proofErr w:type="spellEnd"/>
+      <w:r>
+        <w:rPr>
+          <w:rFonts w:ascii="Times New Roman" w:hAnsi="Times New Roman"/>
+          <w:sz w:val="24"/>
+          <w:lang w:val="en-US"/>
+        </w:rPr>
+        <w:t xml:space="preserve"> stop command. The backend application wi</w:t>
+      </w:r>
+      <w:r>
+        <w:rPr>
+          <w:rFonts w:ascii="Times New Roman" w:hAnsi="Times New Roman"/>
+          <w:sz w:val="24"/>
+          <w:lang w:val="en-US"/>
+        </w:rPr>
+        <w:t xml:space="preserve">ll utilize </w:t>
+      </w:r>
+      <w:proofErr w:type="spellStart"/>
+      <w:r>
+        <w:rPr>
+          <w:rFonts w:ascii="Times New Roman" w:hAnsi="Times New Roman"/>
+          <w:sz w:val="24"/>
+          <w:lang w:val="en-US"/>
+        </w:rPr>
+        <w:t>logstash</w:t>
+      </w:r>
+      <w:proofErr w:type="spellEnd"/>
+      <w:r>
+        <w:rPr>
+          <w:rFonts w:ascii="Times New Roman" w:hAnsi="Times New Roman"/>
+          <w:sz w:val="24"/>
+          <w:lang w:val="en-US"/>
+        </w:rPr>
+        <w:t xml:space="preserve"> to log all </w:t>
+      </w:r>
+      <w:r>
+        <w:rPr>
+          <w:rFonts w:ascii="Times New Roman" w:hAnsi="Times New Roman"/>
+          <w:sz w:val="24"/>
+          <w:lang w:val="en-US"/>
+        </w:rPr>
+        <w:t>unhandled errors into a database for logs. From there we</w:t>
+      </w:r>
+      <w:r>
+        <w:rPr>
+          <w:rFonts w:ascii="Times New Roman" w:hAnsi="Times New Roman"/>
+          <w:sz w:val="24"/>
+          <w:lang w:val="en-US"/>
+        </w:rPr>
+        <w:t xml:space="preserve"> can analyze the errors from a </w:t>
+      </w:r>
+      <w:r>
+        <w:rPr>
+          <w:rFonts w:ascii="Times New Roman" w:hAnsi="Times New Roman"/>
+          <w:sz w:val="24"/>
+          <w:lang w:val="en-US"/>
+        </w:rPr>
+        <w:t>graphical UI enabling enhanced debugging. The front end will h</w:t>
+      </w:r>
+      <w:r>
+        <w:rPr>
+          <w:rFonts w:ascii="Times New Roman" w:hAnsi="Times New Roman"/>
+          <w:sz w:val="24"/>
+          <w:lang w:val="en-US"/>
+        </w:rPr>
+        <w:t xml:space="preserve">andle errors the same way. Any </w:t>
+      </w:r>
+      <w:r>
+        <w:rPr>
+          <w:rFonts w:ascii="Times New Roman" w:hAnsi="Times New Roman"/>
+          <w:sz w:val="24"/>
+          <w:lang w:val="en-US"/>
+        </w:rPr>
+        <w:t>expected error like</w:t>
+      </w:r>
+      <w:r>
+        <w:rPr>
+          <w:rFonts w:ascii="Times New Roman" w:hAnsi="Times New Roman"/>
+          <w:sz w:val="24"/>
+          <w:lang w:val="en-US"/>
+        </w:rPr>
+        <w:t xml:space="preserve"> unauthorized or bad request is</w:t>
+      </w:r>
+      <w:r>
+        <w:rPr>
+          <w:rFonts w:ascii="Times New Roman" w:hAnsi="Times New Roman"/>
+          <w:sz w:val="24"/>
+          <w:lang w:val="en-US"/>
+        </w:rPr>
+        <w:t xml:space="preserve"> handled graceful</w:t>
+      </w:r>
+      <w:r>
+        <w:rPr>
+          <w:rFonts w:ascii="Times New Roman" w:hAnsi="Times New Roman"/>
+          <w:sz w:val="24"/>
+          <w:lang w:val="en-US"/>
+        </w:rPr>
+        <w:t xml:space="preserve">ly in the frontend to tell the </w:t>
+      </w:r>
+      <w:r>
+        <w:rPr>
+          <w:rFonts w:ascii="Times New Roman" w:hAnsi="Times New Roman"/>
+          <w:sz w:val="24"/>
+          <w:lang w:val="en-US"/>
+        </w:rPr>
+        <w:t xml:space="preserve">user what they did wrong. </w:t>
+      </w:r>
+    </w:p>
+    <w:p>
+      <w:pPr>
+        <w:rPr>
+          <w:rFonts w:ascii="Times New Roman" w:hAnsi="Times New Roman"/>
+          <w:sz w:val="24"/>
+          <w:lang w:val="en-US"/>
+        </w:rPr>
+      </w:pPr>
+    </w:p>
+    <w:p>
+      <w:pPr>
+        <w:rPr>
+          <w:rFonts w:ascii="Times New Roman" w:hAnsi="Times New Roman"/>
+          <w:sz w:val="24"/>
+          <w:lang w:val="en-US"/>
+        </w:rPr>
+      </w:pPr>
+      <w:r>
+        <w:rPr>
+          <w:rFonts w:ascii="Times New Roman" w:hAnsi="Times New Roman"/>
+          <w:sz w:val="24"/>
+          <w:lang w:val="en-US"/>
+        </w:rPr>
+        <w:t>As with any software, it should be frequently updated or security</w:t>
+      </w:r>
+      <w:r>
+        <w:rPr>
+          <w:rFonts w:ascii="Times New Roman" w:hAnsi="Times New Roman"/>
+          <w:sz w:val="24"/>
+          <w:lang w:val="en-US"/>
+        </w:rPr>
+        <w:t xml:space="preserve"> threats might go unfixed. The </w:t>
+      </w:r>
+      <w:r>
+        <w:rPr>
+          <w:rFonts w:ascii="Times New Roman" w:hAnsi="Times New Roman"/>
+          <w:sz w:val="24"/>
+          <w:lang w:val="en-US"/>
+        </w:rPr>
+        <w:t>frontend and backend dependencies should be updated</w:t>
+      </w:r>
+      <w:r>
+        <w:rPr>
+          <w:rFonts w:ascii="Times New Roman" w:hAnsi="Times New Roman"/>
+          <w:sz w:val="24"/>
+          <w:lang w:val="en-US"/>
+        </w:rPr>
+        <w:t xml:space="preserve"> at least every 6 months. When </w:t>
+      </w:r>
+      <w:r>
+        <w:rPr>
+          <w:rFonts w:ascii="Times New Roman" w:hAnsi="Times New Roman"/>
+          <w:sz w:val="24"/>
+          <w:lang w:val="en-US"/>
+        </w:rPr>
+        <w:t>replacing servers</w:t>
+      </w:r>
+      <w:r>
+        <w:rPr>
+          <w:rFonts w:ascii="Times New Roman" w:hAnsi="Times New Roman"/>
+          <w:sz w:val="24"/>
+          <w:lang w:val="en-US"/>
+        </w:rPr>
+        <w:t>, CSG</w:t>
+      </w:r>
+      <w:r>
+        <w:rPr>
+          <w:rFonts w:ascii="Times New Roman" w:hAnsi="Times New Roman"/>
+          <w:sz w:val="24"/>
+          <w:lang w:val="en-US"/>
+        </w:rPr>
+        <w:t xml:space="preserve"> will need to export the </w:t>
+      </w:r>
+      <w:r>
+        <w:rPr>
+          <w:rFonts w:ascii="Times New Roman" w:hAnsi="Times New Roman"/>
+          <w:sz w:val="24"/>
+          <w:lang w:val="en-US"/>
+        </w:rPr>
+        <w:t>MariaDB</w:t>
+      </w:r>
+      <w:r>
+        <w:rPr>
+          <w:rFonts w:ascii="Times New Roman" w:hAnsi="Times New Roman"/>
+          <w:sz w:val="24"/>
+          <w:lang w:val="en-US"/>
+        </w:rPr>
+        <w:t xml:space="preserve"> data</w:t>
+      </w:r>
+      <w:r>
+        <w:rPr>
+          <w:rFonts w:ascii="Times New Roman" w:hAnsi="Times New Roman"/>
+          <w:sz w:val="24"/>
+          <w:lang w:val="en-US"/>
+        </w:rPr>
+        <w:t>base using MySQL</w:t>
+      </w:r>
+      <w:r>
+        <w:rPr>
+          <w:rFonts w:ascii="Times New Roman" w:hAnsi="Times New Roman"/>
+          <w:sz w:val="24"/>
+          <w:lang w:val="en-US"/>
+        </w:rPr>
+        <w:t xml:space="preserve"> workbench and </w:t>
+      </w:r>
+      <w:r>
+        <w:rPr>
+          <w:rFonts w:ascii="Times New Roman" w:hAnsi="Times New Roman"/>
+          <w:sz w:val="24"/>
+          <w:lang w:val="en-US"/>
+        </w:rPr>
+        <w:t xml:space="preserve">import it into the new database server. The backend will store </w:t>
+      </w:r>
+      <w:r>
+        <w:rPr>
+          <w:rFonts w:ascii="Times New Roman" w:hAnsi="Times New Roman"/>
+          <w:sz w:val="24"/>
+          <w:lang w:val="en-US"/>
+        </w:rPr>
+        <w:t xml:space="preserve">profile pic uploads on disk at </w:t>
+      </w:r>
+      <w:r>
+        <w:rPr>
+          <w:rFonts w:ascii="Times New Roman" w:hAnsi="Times New Roman"/>
+          <w:sz w:val="24"/>
+          <w:lang w:val="en-US"/>
+        </w:rPr>
+        <w:t>/</w:t>
+      </w:r>
+      <w:proofErr w:type="spellStart"/>
+      <w:r>
+        <w:rPr>
+          <w:rFonts w:ascii="Times New Roman" w:hAnsi="Times New Roman"/>
+          <w:sz w:val="24"/>
+          <w:lang w:val="en-US"/>
+        </w:rPr>
+        <w:t>var</w:t>
+      </w:r>
+      <w:proofErr w:type="spellEnd"/>
+      <w:r>
+        <w:rPr>
+          <w:rFonts w:ascii="Times New Roman" w:hAnsi="Times New Roman"/>
+          <w:sz w:val="24"/>
+          <w:lang w:val="en-US"/>
+        </w:rPr>
+        <w:t>/www/</w:t>
+      </w:r>
+      <w:proofErr w:type="spellStart"/>
+      <w:r>
+        <w:rPr>
+          <w:rFonts w:ascii="Times New Roman" w:hAnsi="Times New Roman"/>
+          <w:sz w:val="24"/>
+          <w:lang w:val="en-US"/>
+        </w:rPr>
+        <w:t>cslabs</w:t>
+      </w:r>
+      <w:proofErr w:type="spellEnd"/>
+      <w:r>
+        <w:rPr>
+          <w:rFonts w:ascii="Times New Roman" w:hAnsi="Times New Roman"/>
+          <w:sz w:val="24"/>
+          <w:lang w:val="en-US"/>
+        </w:rPr>
+        <w:t>-backend/assets/</w:t>
+      </w:r>
+      <w:proofErr w:type="spellStart"/>
+      <w:r>
+        <w:rPr>
+          <w:rFonts w:ascii="Times New Roman" w:hAnsi="Times New Roman"/>
+          <w:sz w:val="24"/>
+          <w:lang w:val="en-US"/>
+        </w:rPr>
+        <w:t>img</w:t>
+      </w:r>
+      <w:proofErr w:type="spellEnd"/>
+      <w:r>
+        <w:rPr>
+          <w:rFonts w:ascii="Times New Roman" w:hAnsi="Times New Roman"/>
+          <w:sz w:val="24"/>
+          <w:lang w:val="en-US"/>
+        </w:rPr>
+        <w:t>/profile/, A new version of th</w:t>
+      </w:r>
+      <w:r>
+        <w:rPr>
+          <w:rFonts w:ascii="Times New Roman" w:hAnsi="Times New Roman"/>
+          <w:sz w:val="24"/>
+          <w:lang w:val="en-US"/>
+        </w:rPr>
+        <w:t xml:space="preserve">e application must be built to </w:t>
+      </w:r>
+      <w:r>
+        <w:rPr>
+          <w:rFonts w:ascii="Times New Roman" w:hAnsi="Times New Roman"/>
+          <w:sz w:val="24"/>
+          <w:lang w:val="en-US"/>
+        </w:rPr>
+        <w:t>the /</w:t>
+      </w:r>
+      <w:proofErr w:type="spellStart"/>
+      <w:r>
+        <w:rPr>
+          <w:rFonts w:ascii="Times New Roman" w:hAnsi="Times New Roman"/>
+          <w:sz w:val="24"/>
+          <w:lang w:val="en-US"/>
+        </w:rPr>
+        <w:t>var</w:t>
+      </w:r>
+      <w:proofErr w:type="spellEnd"/>
+      <w:r>
+        <w:rPr>
+          <w:rFonts w:ascii="Times New Roman" w:hAnsi="Times New Roman"/>
+          <w:sz w:val="24"/>
+          <w:lang w:val="en-US"/>
+        </w:rPr>
+        <w:t>/www/</w:t>
+      </w:r>
+      <w:proofErr w:type="spellStart"/>
+      <w:r>
+        <w:rPr>
+          <w:rFonts w:ascii="Times New Roman" w:hAnsi="Times New Roman"/>
+          <w:sz w:val="24"/>
+          <w:lang w:val="en-US"/>
+        </w:rPr>
+        <w:t>cslabs</w:t>
+      </w:r>
+      <w:proofErr w:type="spellEnd"/>
+      <w:r>
+        <w:rPr>
+          <w:rFonts w:ascii="Times New Roman" w:hAnsi="Times New Roman"/>
+          <w:sz w:val="24"/>
+          <w:lang w:val="en-US"/>
+        </w:rPr>
+        <w:t>-backend directory. The frontend is stored a</w:t>
+      </w:r>
+      <w:r>
+        <w:rPr>
+          <w:rFonts w:ascii="Times New Roman" w:hAnsi="Times New Roman"/>
+          <w:sz w:val="24"/>
+          <w:lang w:val="en-US"/>
+        </w:rPr>
+        <w:t>t /</w:t>
+      </w:r>
+      <w:proofErr w:type="spellStart"/>
+      <w:r>
+        <w:rPr>
+          <w:rFonts w:ascii="Times New Roman" w:hAnsi="Times New Roman"/>
+          <w:sz w:val="24"/>
+          <w:lang w:val="en-US"/>
+        </w:rPr>
+        <w:t>var</w:t>
+      </w:r>
+      <w:proofErr w:type="spellEnd"/>
+      <w:r>
+        <w:rPr>
+          <w:rFonts w:ascii="Times New Roman" w:hAnsi="Times New Roman"/>
+          <w:sz w:val="24"/>
+          <w:lang w:val="en-US"/>
+        </w:rPr>
+        <w:t>/www/</w:t>
+      </w:r>
+      <w:proofErr w:type="spellStart"/>
+      <w:r>
+        <w:rPr>
+          <w:rFonts w:ascii="Times New Roman" w:hAnsi="Times New Roman"/>
+          <w:sz w:val="24"/>
+          <w:lang w:val="en-US"/>
+        </w:rPr>
+        <w:t>cslabs-webapp</w:t>
+      </w:r>
+      <w:proofErr w:type="spellEnd"/>
+      <w:r>
+        <w:rPr>
+          <w:rFonts w:ascii="Times New Roman" w:hAnsi="Times New Roman"/>
+          <w:sz w:val="24"/>
+          <w:lang w:val="en-US"/>
+        </w:rPr>
+        <w:t xml:space="preserve">/. The </w:t>
+      </w:r>
+      <w:r>
+        <w:rPr>
+          <w:rFonts w:ascii="Times New Roman" w:hAnsi="Times New Roman"/>
+          <w:sz w:val="24"/>
+          <w:lang w:val="en-US"/>
+        </w:rPr>
+        <w:t>NGINX configuration should also be copied over at /</w:t>
+      </w:r>
+      <w:proofErr w:type="spellStart"/>
+      <w:r>
+        <w:rPr>
+          <w:rFonts w:ascii="Times New Roman" w:hAnsi="Times New Roman"/>
+          <w:sz w:val="24"/>
+          <w:lang w:val="en-US"/>
+        </w:rPr>
+        <w:t>etc</w:t>
+      </w:r>
+      <w:proofErr w:type="spellEnd"/>
+      <w:r>
+        <w:rPr>
+          <w:rFonts w:ascii="Times New Roman" w:hAnsi="Times New Roman"/>
+          <w:sz w:val="24"/>
+          <w:lang w:val="en-US"/>
+        </w:rPr>
+        <w:t>/</w:t>
+      </w:r>
+      <w:proofErr w:type="spellStart"/>
+      <w:r>
+        <w:rPr>
+          <w:rFonts w:ascii="Times New Roman" w:hAnsi="Times New Roman"/>
+          <w:sz w:val="24"/>
+          <w:lang w:val="en-US"/>
+        </w:rPr>
+        <w:t>nginx</w:t>
+      </w:r>
+      <w:proofErr w:type="spellEnd"/>
+      <w:r>
+        <w:rPr>
+          <w:rFonts w:ascii="Times New Roman" w:hAnsi="Times New Roman"/>
+          <w:sz w:val="24"/>
+          <w:lang w:val="en-US"/>
+        </w:rPr>
+        <w:t>/sites-enabled/default.</w:t>
+      </w:r>
+    </w:p>
+    <w:p>
+      <w:pPr>
+        <w:pStyle w:val="Heading1"/>
+        <w:jc w:val="left"/>
+        <w:rPr>
+          <w:b/>
+          <w:lang w:val="en-US"/>
+        </w:rPr>
+      </w:pPr>
+    </w:p>
+    <w:p>
+      <w:pPr>
+        <w:pStyle w:val="Heading1"/>
+        <w:jc w:val="left"/>
+        <w:rPr>
+          <w:b/>
+          <w:lang w:val="en-US"/>
+        </w:rPr>
+      </w:pPr>
+      <w:r>
+        <w:rPr>
+          <w:b/>
+          <w:lang w:val="en-US"/>
+        </w:rPr>
+        <w:t xml:space="preserve">2. </w:t>
+      </w:r>
+      <w:r>
+        <w:rPr>
+          <w:b/>
+          <w:lang w:val="en-US"/>
+        </w:rPr>
+        <w:t xml:space="preserve">Basic components </w:t>
+      </w:r>
+      <w:r>
+        <w:rPr>
+          <w:b/>
+          <w:lang w:val="en-US"/>
+        </w:rPr>
+        <w:t xml:space="preserve">Project </w:t>
+      </w:r>
+      <w:r>
+        <w:rPr>
+          <w:b/>
+          <w:lang w:val="en-US"/>
+        </w:rPr>
+        <w:t>Description</w:t>
+      </w:r>
+    </w:p>
+    <w:p>
+      <w:pPr>
+        <w:rPr>
+          <w:rFonts w:ascii="Times New Roman" w:hAnsi="Times New Roman"/>
+          <w:sz w:val="24"/>
+          <w:szCs w:val="24"/>
+          <w:lang w:val="en-US" w:eastAsia="zh-CN"/>
+        </w:rPr>
+      </w:pPr>
+      <w:r>
+        <w:rPr>
+          <w:rFonts w:ascii="Times New Roman" w:hAnsi="Times New Roman"/>
+          <w:sz w:val="24"/>
+          <w:szCs w:val="24"/>
+          <w:lang w:val="en-US" w:eastAsia="zh-CN"/>
+        </w:rPr>
+        <w:t>The basic component sections below were originally written by</w:t>
+      </w:r>
+      <w:r>
+        <w:rPr>
+          <w:rFonts w:ascii="Times New Roman" w:hAnsi="Times New Roman"/>
+          <w:color w:val="24292E"/>
+          <w:sz w:val="24"/>
+          <w:szCs w:val="24"/>
+          <w:shd w:val="clear" w:color="auto" w:fill="FFFFFF"/>
+          <w:lang w:val="en-US"/>
+        </w:rPr>
+        <w:t xml:space="preserve"> </w:t>
+      </w:r>
+      <w:proofErr w:type="spellStart"/>
+      <w:r>
+        <w:rPr>
+          <w:rFonts w:ascii="Times New Roman" w:hAnsi="Times New Roman"/>
+          <w:sz w:val="24"/>
+          <w:szCs w:val="24"/>
+          <w:lang w:val="en-US"/>
+        </w:rPr>
+        <w:t>Gallavin</w:t>
+      </w:r>
+      <w:proofErr w:type="spellEnd"/>
+      <w:r>
+        <w:rPr>
+          <w:rFonts w:ascii="Times New Roman" w:hAnsi="Times New Roman"/>
+          <w:sz w:val="24"/>
+          <w:szCs w:val="24"/>
+          <w:lang w:val="en-US"/>
+        </w:rPr>
+        <w:t xml:space="preserve"> et al. (2019),</w:t>
+      </w:r>
+      <w:r>
+        <w:rPr>
+          <w:rFonts w:ascii="Times New Roman" w:hAnsi="Times New Roman"/>
+          <w:sz w:val="24"/>
+          <w:szCs w:val="24"/>
+          <w:lang w:val="en-US"/>
+        </w:rPr>
+        <w:t xml:space="preserve"> TCA has made small updates and corrections to the original writing.</w:t>
+      </w:r>
+      <w:bookmarkStart w:id="0" w:name="_GoBack"/>
+      <w:bookmarkEnd w:id="0"/>
+    </w:p>
+    <w:p>
+      <w:pPr>
+        <w:pStyle w:val="Heading3"/>
+        <w:spacing w:before="0" w:line="480" w:lineRule="auto"/>
         <w:rPr>
           <w:color w:val="auto"/>
           <w:sz w:val="32"/>
           <w:szCs w:val="32"/>
           <w:lang w:val="en-US"/>
         </w:rPr>
-        <w:t>Functions</w:t>
-      </w:r>
-    </w:p>
-    <w:p>
-      <w:pPr>
-        <w:pStyle w:val="Heading3"/>
-        <w:spacing w:before="0" w:line="480" w:lineRule="auto"/>
+      </w:pPr>
+      <w:r>
         <w:rPr>
           <w:color w:val="auto"/>
           <w:sz w:val="32"/>
           <w:szCs w:val="32"/>
           <w:lang w:val="en-US"/>
         </w:rPr>
-      </w:pPr>
-      <w:r>
+        <w:t>2.1 Use Cases</w:t>
+      </w:r>
+    </w:p>
+    <w:p>
+      <w:pPr>
+        <w:rPr>
+          <w:rFonts w:ascii="Times New Roman" w:hAnsi="Times New Roman"/>
+          <w:sz w:val="24"/>
+          <w:lang w:val="en-US"/>
+        </w:rPr>
+      </w:pPr>
+      <w:r>
+        <w:rPr>
+          <w:rFonts w:ascii="Times New Roman" w:hAnsi="Times New Roman"/>
+          <w:sz w:val="24"/>
+          <w:lang w:val="en-US"/>
+        </w:rPr>
+        <w:t>Teachers need a way for their students to have</w:t>
+      </w:r>
+      <w:r>
+        <w:rPr>
+          <w:rFonts w:ascii="Times New Roman" w:hAnsi="Times New Roman"/>
+          <w:sz w:val="24"/>
+          <w:lang w:val="en-US"/>
+        </w:rPr>
+        <w:t xml:space="preserve"> easy</w:t>
+      </w:r>
+      <w:r>
+        <w:rPr>
+          <w:rFonts w:ascii="Times New Roman" w:hAnsi="Times New Roman"/>
+          <w:sz w:val="24"/>
+          <w:lang w:val="en-US"/>
+        </w:rPr>
+        <w:t xml:space="preserve"> acce</w:t>
+      </w:r>
+      <w:r>
+        <w:rPr>
+          <w:rFonts w:ascii="Times New Roman" w:hAnsi="Times New Roman"/>
+          <w:sz w:val="24"/>
+          <w:lang w:val="en-US"/>
+        </w:rPr>
+        <w:t xml:space="preserve">ss to a working environment. A </w:t>
+      </w:r>
+      <w:r>
+        <w:rPr>
+          <w:rFonts w:ascii="Times New Roman" w:hAnsi="Times New Roman"/>
+          <w:sz w:val="24"/>
+          <w:lang w:val="en-US"/>
+        </w:rPr>
+        <w:t xml:space="preserve">student may not have a </w:t>
+      </w:r>
+      <w:r>
+        <w:rPr>
+          <w:rFonts w:ascii="Times New Roman" w:hAnsi="Times New Roman"/>
+          <w:sz w:val="24"/>
+          <w:lang w:val="en-US"/>
+        </w:rPr>
+        <w:t xml:space="preserve">capable </w:t>
+      </w:r>
+      <w:r>
+        <w:rPr>
+          <w:rFonts w:ascii="Times New Roman" w:hAnsi="Times New Roman"/>
+          <w:sz w:val="24"/>
+          <w:lang w:val="en-US"/>
+        </w:rPr>
+        <w:t xml:space="preserve">machine that can run a </w:t>
+      </w:r>
+      <w:r>
+        <w:rPr>
+          <w:rFonts w:ascii="Times New Roman" w:hAnsi="Times New Roman"/>
+          <w:sz w:val="24"/>
+          <w:lang w:val="en-US"/>
+        </w:rPr>
+        <w:t>full-fledged</w:t>
+      </w:r>
+      <w:r>
+        <w:rPr>
+          <w:rFonts w:ascii="Times New Roman" w:hAnsi="Times New Roman"/>
+          <w:sz w:val="24"/>
+          <w:lang w:val="en-US"/>
+        </w:rPr>
+        <w:t xml:space="preserve"> V</w:t>
+      </w:r>
+      <w:r>
+        <w:rPr>
+          <w:rFonts w:ascii="Times New Roman" w:hAnsi="Times New Roman"/>
+          <w:sz w:val="24"/>
+          <w:lang w:val="en-US"/>
+        </w:rPr>
+        <w:t xml:space="preserve">M. The student can use our lab </w:t>
+      </w:r>
+      <w:r>
+        <w:rPr>
+          <w:rFonts w:ascii="Times New Roman" w:hAnsi="Times New Roman"/>
+          <w:sz w:val="24"/>
+          <w:lang w:val="en-US"/>
+        </w:rPr>
+        <w:t xml:space="preserve">environment to work on their assignment regardless of the computer they are using. </w:t>
+      </w:r>
+    </w:p>
+    <w:p>
+      <w:pPr>
+        <w:rPr>
+          <w:rFonts w:ascii="Times New Roman" w:hAnsi="Times New Roman"/>
+          <w:sz w:val="24"/>
+          <w:lang w:val="en-US"/>
+        </w:rPr>
+      </w:pPr>
+      <w:r>
+        <w:rPr>
+          <w:rFonts w:ascii="Times New Roman" w:hAnsi="Times New Roman"/>
+          <w:sz w:val="24"/>
+          <w:lang w:val="en-US"/>
+        </w:rPr>
+        <w:lastRenderedPageBreak/>
+        <w:t xml:space="preserve"> </w:t>
+      </w:r>
+      <w:r>
+        <w:rPr>
+          <w:rFonts w:ascii="Times New Roman" w:hAnsi="Times New Roman"/>
+          <w:sz w:val="24"/>
+          <w:lang w:val="en-US"/>
+        </w:rPr>
+        <w:t xml:space="preserve">Public users will come to this site to learn. There will be a few free public </w:t>
+      </w:r>
+      <w:r>
+        <w:rPr>
+          <w:rFonts w:ascii="Times New Roman" w:hAnsi="Times New Roman"/>
+          <w:sz w:val="24"/>
+          <w:lang w:val="en-US"/>
+        </w:rPr>
+        <w:t xml:space="preserve">modules that users </w:t>
+      </w:r>
+      <w:r>
+        <w:rPr>
+          <w:rFonts w:ascii="Times New Roman" w:hAnsi="Times New Roman"/>
+          <w:sz w:val="24"/>
+          <w:lang w:val="en-US"/>
+        </w:rPr>
+        <w:t>can learn from. This will gain the product popularity to pave the way for future paid modules.</w:t>
+      </w:r>
+    </w:p>
+    <w:p>
+      <w:pPr>
+        <w:pStyle w:val="Heading3"/>
+        <w:spacing w:before="0" w:line="480" w:lineRule="auto"/>
         <w:rPr>
           <w:color w:val="auto"/>
           <w:sz w:val="32"/>
           <w:szCs w:val="32"/>
           <w:lang w:val="en-US"/>
         </w:rPr>
-        <w:t xml:space="preserve">2.3 </w:t>
-      </w:r>
+      </w:pPr>
       <w:r>
         <w:rPr>
           <w:color w:val="auto"/>
@@ -3134,7 +5342,270 @@
           <w:szCs w:val="32"/>
           <w:lang w:val="en-US"/>
         </w:rPr>
-        <w:t>Triggers</w:t>
+        <w:t>2.2 Functions</w:t>
+      </w:r>
+    </w:p>
+    <w:p>
+      <w:pPr>
+        <w:rPr>
+          <w:rFonts w:ascii="Times New Roman" w:hAnsi="Times New Roman"/>
+          <w:b/>
+          <w:sz w:val="24"/>
+          <w:lang w:val="en-US"/>
+        </w:rPr>
+      </w:pPr>
+      <w:r>
+        <w:rPr>
+          <w:rFonts w:ascii="Times New Roman" w:hAnsi="Times New Roman"/>
+          <w:b/>
+          <w:sz w:val="24"/>
+          <w:lang w:val="en-US"/>
+        </w:rPr>
+        <w:t xml:space="preserve">a. </w:t>
+      </w:r>
+      <w:r>
+        <w:rPr>
+          <w:rFonts w:ascii="Times New Roman" w:hAnsi="Times New Roman"/>
+          <w:b/>
+          <w:sz w:val="24"/>
+          <w:lang w:val="en-US"/>
+        </w:rPr>
+        <w:t xml:space="preserve">Log In </w:t>
+      </w:r>
+    </w:p>
+    <w:p>
+      <w:pPr>
+        <w:rPr>
+          <w:rFonts w:ascii="Times New Roman" w:hAnsi="Times New Roman"/>
+          <w:sz w:val="24"/>
+          <w:lang w:val="en-US"/>
+        </w:rPr>
+      </w:pPr>
+      <w:r>
+        <w:rPr>
+          <w:rFonts w:ascii="Times New Roman" w:hAnsi="Times New Roman"/>
+          <w:sz w:val="24"/>
+          <w:lang w:val="en-US"/>
+        </w:rPr>
+        <w:t xml:space="preserve"> The login request is a stateless function that returns your</w:t>
+      </w:r>
+      <w:r>
+        <w:rPr>
+          <w:rFonts w:ascii="Times New Roman" w:hAnsi="Times New Roman"/>
+          <w:sz w:val="24"/>
+          <w:lang w:val="en-US"/>
+        </w:rPr>
+        <w:t xml:space="preserve"> authentication token if valid </w:t>
+      </w:r>
+      <w:r>
+        <w:rPr>
+          <w:rFonts w:ascii="Times New Roman" w:hAnsi="Times New Roman"/>
+          <w:sz w:val="24"/>
+          <w:lang w:val="en-US"/>
+        </w:rPr>
+        <w:t xml:space="preserve">credentials are given or access denied if the credentials are not valid. </w:t>
+      </w:r>
+    </w:p>
+    <w:p>
+      <w:pPr>
+        <w:rPr>
+          <w:rFonts w:ascii="Times New Roman" w:hAnsi="Times New Roman"/>
+          <w:b/>
+          <w:sz w:val="24"/>
+          <w:lang w:val="en-US"/>
+        </w:rPr>
+      </w:pPr>
+      <w:r>
+        <w:rPr>
+          <w:rFonts w:ascii="Times New Roman" w:hAnsi="Times New Roman"/>
+          <w:sz w:val="24"/>
+          <w:lang w:val="en-US"/>
+        </w:rPr>
+        <w:t xml:space="preserve"> </w:t>
+      </w:r>
+      <w:r>
+        <w:rPr>
+          <w:rFonts w:ascii="Times New Roman" w:hAnsi="Times New Roman"/>
+          <w:b/>
+          <w:sz w:val="24"/>
+          <w:lang w:val="en-US"/>
+        </w:rPr>
+        <w:t xml:space="preserve">b. </w:t>
+      </w:r>
+      <w:r>
+        <w:rPr>
+          <w:rFonts w:ascii="Times New Roman" w:hAnsi="Times New Roman"/>
+          <w:b/>
+          <w:sz w:val="24"/>
+          <w:lang w:val="en-US"/>
+        </w:rPr>
+        <w:t xml:space="preserve">Navigating to public pages </w:t>
+      </w:r>
+    </w:p>
+    <w:p>
+      <w:pPr>
+        <w:rPr>
+          <w:rFonts w:ascii="Times New Roman" w:hAnsi="Times New Roman"/>
+          <w:sz w:val="24"/>
+          <w:lang w:val="en-US"/>
+        </w:rPr>
+      </w:pPr>
+      <w:r>
+        <w:rPr>
+          <w:rFonts w:ascii="Times New Roman" w:hAnsi="Times New Roman"/>
+          <w:sz w:val="24"/>
+          <w:lang w:val="en-US"/>
+        </w:rPr>
+        <w:t xml:space="preserve"> Navigation to any public page only takes the </w:t>
+      </w:r>
+      <w:r>
+        <w:rPr>
+          <w:rFonts w:ascii="Times New Roman" w:hAnsi="Times New Roman"/>
+          <w:sz w:val="24"/>
+          <w:lang w:val="en-US"/>
+        </w:rPr>
+        <w:t xml:space="preserve">URL </w:t>
+      </w:r>
+      <w:r>
+        <w:rPr>
+          <w:rFonts w:ascii="Times New Roman" w:hAnsi="Times New Roman"/>
+          <w:sz w:val="24"/>
+          <w:lang w:val="en-US"/>
+        </w:rPr>
+        <w:t>as input an</w:t>
+      </w:r>
+      <w:r>
+        <w:rPr>
+          <w:rFonts w:ascii="Times New Roman" w:hAnsi="Times New Roman"/>
+          <w:sz w:val="24"/>
+          <w:lang w:val="en-US"/>
+        </w:rPr>
+        <w:t xml:space="preserve">d returns the page without any </w:t>
+      </w:r>
+      <w:r>
+        <w:rPr>
+          <w:rFonts w:ascii="Times New Roman" w:hAnsi="Times New Roman"/>
+          <w:sz w:val="24"/>
+          <w:lang w:val="en-US"/>
+        </w:rPr>
+        <w:t xml:space="preserve">contextual knowledge. Given the public page </w:t>
+      </w:r>
+      <w:r>
+        <w:rPr>
+          <w:rFonts w:ascii="Times New Roman" w:hAnsi="Times New Roman"/>
+          <w:sz w:val="24"/>
+          <w:lang w:val="en-US"/>
+        </w:rPr>
+        <w:t>URL</w:t>
+      </w:r>
+      <w:r>
+        <w:rPr>
+          <w:rFonts w:ascii="Times New Roman" w:hAnsi="Times New Roman"/>
+          <w:sz w:val="24"/>
+          <w:lang w:val="en-US"/>
+        </w:rPr>
+        <w:t xml:space="preserve">, you will always get the correct page. </w:t>
+      </w:r>
+    </w:p>
+    <w:p>
+      <w:pPr>
+        <w:rPr>
+          <w:rFonts w:ascii="Times New Roman" w:hAnsi="Times New Roman"/>
+          <w:b/>
+          <w:sz w:val="24"/>
+          <w:lang w:val="en-US"/>
+        </w:rPr>
+      </w:pPr>
+      <w:r>
+        <w:rPr>
+          <w:rFonts w:ascii="Times New Roman" w:hAnsi="Times New Roman"/>
+          <w:sz w:val="24"/>
+          <w:lang w:val="en-US"/>
+        </w:rPr>
+        <w:t xml:space="preserve"> </w:t>
+      </w:r>
+      <w:r>
+        <w:rPr>
+          <w:rFonts w:ascii="Times New Roman" w:hAnsi="Times New Roman"/>
+          <w:b/>
+          <w:sz w:val="24"/>
+          <w:lang w:val="en-US"/>
+        </w:rPr>
+        <w:t xml:space="preserve">c. </w:t>
+      </w:r>
+      <w:r>
+        <w:rPr>
+          <w:rFonts w:ascii="Times New Roman" w:hAnsi="Times New Roman"/>
+          <w:b/>
+          <w:sz w:val="24"/>
+          <w:lang w:val="en-US"/>
+        </w:rPr>
+        <w:t xml:space="preserve">Front end components </w:t>
+      </w:r>
+    </w:p>
+    <w:p>
+      <w:pPr>
+        <w:rPr>
+          <w:rFonts w:ascii="Times New Roman" w:hAnsi="Times New Roman"/>
+          <w:sz w:val="24"/>
+          <w:lang w:val="en-US"/>
+        </w:rPr>
+      </w:pPr>
+      <w:r>
+        <w:rPr>
+          <w:rFonts w:ascii="Times New Roman" w:hAnsi="Times New Roman"/>
+          <w:sz w:val="24"/>
+          <w:lang w:val="en-US"/>
+        </w:rPr>
+        <w:t xml:space="preserve"> A lot of the frontend components are just pure functions that </w:t>
+      </w:r>
+      <w:r>
+        <w:rPr>
+          <w:rFonts w:ascii="Times New Roman" w:hAnsi="Times New Roman"/>
+          <w:sz w:val="24"/>
+          <w:lang w:val="en-US"/>
+        </w:rPr>
+        <w:t xml:space="preserve">accept arguments and return UI </w:t>
+      </w:r>
+      <w:r>
+        <w:rPr>
+          <w:rFonts w:ascii="Times New Roman" w:hAnsi="Times New Roman"/>
+          <w:sz w:val="24"/>
+          <w:lang w:val="en-US"/>
+        </w:rPr>
+        <w:t xml:space="preserve">elements. </w:t>
+      </w:r>
+      <w:r>
+        <w:rPr>
+          <w:rFonts w:ascii="Times New Roman" w:hAnsi="Times New Roman"/>
+          <w:sz w:val="24"/>
+          <w:lang w:val="en-US"/>
+        </w:rPr>
+        <w:t>That gives</w:t>
+      </w:r>
+      <w:r>
+        <w:rPr>
+          <w:rFonts w:ascii="Times New Roman" w:hAnsi="Times New Roman"/>
+          <w:sz w:val="24"/>
+          <w:lang w:val="en-US"/>
+        </w:rPr>
+        <w:t xml:space="preserve"> the same output given the same input</w:t>
+      </w:r>
+      <w:r>
+        <w:rPr>
+          <w:rFonts w:ascii="Times New Roman" w:hAnsi="Times New Roman"/>
+          <w:sz w:val="24"/>
+          <w:lang w:val="en-US"/>
+        </w:rPr>
+        <w:t xml:space="preserve">. Other components have state, </w:t>
+      </w:r>
+      <w:r>
+        <w:rPr>
+          <w:rFonts w:ascii="Times New Roman" w:hAnsi="Times New Roman"/>
+          <w:sz w:val="24"/>
+          <w:lang w:val="en-US"/>
+        </w:rPr>
+        <w:t>mostly pages that are not functions.</w:t>
       </w:r>
     </w:p>
     <w:p>
@@ -3155,38 +5626,189 @@
           <w:szCs w:val="32"/>
           <w:lang w:val="en-US"/>
         </w:rPr>
-        <w:t xml:space="preserve">2.4 </w:t>
-      </w:r>
-      <w:r>
+        <w:t>2.3 Triggers</w:t>
+      </w:r>
+    </w:p>
+    <w:p>
+      <w:pPr>
+        <w:rPr>
+          <w:rFonts w:ascii="Times New Roman" w:hAnsi="Times New Roman"/>
+          <w:sz w:val="24"/>
+          <w:lang w:val="en-US"/>
+        </w:rPr>
+      </w:pPr>
+      <w:r>
+        <w:rPr>
+          <w:rFonts w:ascii="Times New Roman" w:hAnsi="Times New Roman"/>
+          <w:sz w:val="24"/>
+          <w:lang w:val="en-US"/>
+        </w:rPr>
+        <w:t>For teachers,</w:t>
+      </w:r>
+      <w:r>
+        <w:rPr>
+          <w:rFonts w:ascii="Times New Roman" w:hAnsi="Times New Roman"/>
+          <w:sz w:val="24"/>
+          <w:lang w:val="en-US"/>
+        </w:rPr>
+        <w:t xml:space="preserve"> </w:t>
+      </w:r>
+      <w:r>
+        <w:rPr>
+          <w:rFonts w:ascii="Times New Roman" w:hAnsi="Times New Roman"/>
+          <w:sz w:val="24"/>
+          <w:lang w:val="en-US"/>
+        </w:rPr>
+        <w:t>we would say it would be a time trigger. Studen</w:t>
+      </w:r>
+      <w:r>
+        <w:rPr>
+          <w:rFonts w:ascii="Times New Roman" w:hAnsi="Times New Roman"/>
+          <w:sz w:val="24"/>
+          <w:lang w:val="en-US"/>
+        </w:rPr>
+        <w:t xml:space="preserve">ts take too long to set up the </w:t>
+      </w:r>
+      <w:r>
+        <w:rPr>
+          <w:rFonts w:ascii="Times New Roman" w:hAnsi="Times New Roman"/>
+          <w:sz w:val="24"/>
+          <w:lang w:val="en-US"/>
+        </w:rPr>
+        <w:t>software locally which puts time pressure on the assignment. W</w:t>
+      </w:r>
+      <w:r>
+        <w:rPr>
+          <w:rFonts w:ascii="Times New Roman" w:hAnsi="Times New Roman"/>
+          <w:sz w:val="24"/>
+          <w:lang w:val="en-US"/>
+        </w:rPr>
+        <w:t xml:space="preserve">ith this product, students can </w:t>
+      </w:r>
+      <w:r>
+        <w:rPr>
+          <w:rFonts w:ascii="Times New Roman" w:hAnsi="Times New Roman"/>
+          <w:sz w:val="24"/>
+          <w:lang w:val="en-US"/>
+        </w:rPr>
+        <w:t>quickly jump into the concepts without muddling with configuration.</w:t>
+      </w:r>
+    </w:p>
+    <w:p>
+      <w:pPr>
+        <w:pStyle w:val="Heading3"/>
+        <w:spacing w:before="0" w:line="480" w:lineRule="auto"/>
         <w:rPr>
           <w:color w:val="auto"/>
           <w:sz w:val="32"/>
           <w:szCs w:val="32"/>
           <w:lang w:val="en-US"/>
         </w:rPr>
-        <w:t>Data Stores</w:t>
-      </w:r>
-    </w:p>
-    <w:p>
-      <w:pPr>
-        <w:pStyle w:val="Heading3"/>
-        <w:spacing w:before="0" w:line="480" w:lineRule="auto"/>
+      </w:pPr>
+      <w:r>
         <w:rPr>
           <w:color w:val="auto"/>
           <w:sz w:val="32"/>
           <w:szCs w:val="32"/>
           <w:lang w:val="en-US"/>
         </w:rPr>
-      </w:pPr>
-      <w:r>
+        <w:t>2.4 Data Stores</w:t>
+      </w:r>
+    </w:p>
+    <w:p>
+      <w:pPr>
+        <w:rPr>
+          <w:rFonts w:ascii="Times New Roman" w:hAnsi="Times New Roman"/>
+          <w:sz w:val="24"/>
+          <w:lang w:val="en-US"/>
+        </w:rPr>
+      </w:pPr>
+      <w:r>
+        <w:rPr>
+          <w:rFonts w:ascii="Times New Roman" w:hAnsi="Times New Roman"/>
+          <w:sz w:val="24"/>
+          <w:lang w:val="en-US"/>
+        </w:rPr>
+        <w:t>The MariaDB service is used to store the data. At rest the data will si</w:t>
+      </w:r>
+      <w:r>
+        <w:rPr>
+          <w:rFonts w:ascii="Times New Roman" w:hAnsi="Times New Roman"/>
+          <w:sz w:val="24"/>
+          <w:lang w:val="en-US"/>
+        </w:rPr>
+        <w:t xml:space="preserve">t there until it is deleted or </w:t>
+      </w:r>
+      <w:r>
+        <w:rPr>
+          <w:rFonts w:ascii="Times New Roman" w:hAnsi="Times New Roman"/>
+          <w:sz w:val="24"/>
+          <w:lang w:val="en-US"/>
+        </w:rPr>
+        <w:t xml:space="preserve">modified by the backend. This will serve as a central store for the backend. The </w:t>
+      </w:r>
+      <w:r>
+        <w:rPr>
+          <w:rFonts w:ascii="Times New Roman" w:hAnsi="Times New Roman"/>
+          <w:sz w:val="24"/>
+          <w:lang w:val="en-US"/>
+        </w:rPr>
+        <w:t xml:space="preserve">Proxmox server </w:t>
+      </w:r>
+      <w:r>
+        <w:rPr>
+          <w:rFonts w:ascii="Times New Roman" w:hAnsi="Times New Roman"/>
+          <w:sz w:val="24"/>
+          <w:lang w:val="en-US"/>
+        </w:rPr>
+        <w:t xml:space="preserve">will also hold data about the VM’s statuses. This </w:t>
+      </w:r>
+      <w:proofErr w:type="gramStart"/>
+      <w:r>
+        <w:rPr>
+          <w:rFonts w:ascii="Times New Roman" w:hAnsi="Times New Roman"/>
+          <w:sz w:val="24"/>
+          <w:lang w:val="en-US"/>
+        </w:rPr>
+        <w:t>will</w:t>
+      </w:r>
+      <w:proofErr w:type="gramEnd"/>
+      <w:r>
+        <w:rPr>
+          <w:rFonts w:ascii="Times New Roman" w:hAnsi="Times New Roman"/>
+          <w:sz w:val="24"/>
+          <w:lang w:val="en-US"/>
+        </w:rPr>
+        <w:t xml:space="preserve"> sit on the </w:t>
+      </w:r>
+      <w:r>
+        <w:rPr>
+          <w:rFonts w:ascii="Times New Roman" w:hAnsi="Times New Roman"/>
+          <w:sz w:val="24"/>
+          <w:lang w:val="en-US"/>
+        </w:rPr>
+        <w:t>Proxmox</w:t>
+      </w:r>
+      <w:r>
+        <w:rPr>
+          <w:rFonts w:ascii="Times New Roman" w:hAnsi="Times New Roman"/>
+          <w:sz w:val="24"/>
+          <w:lang w:val="en-US"/>
+        </w:rPr>
+        <w:t xml:space="preserve"> server’s storage.</w:t>
+      </w:r>
+    </w:p>
+    <w:p>
+      <w:pPr>
+        <w:pStyle w:val="Heading3"/>
+        <w:spacing w:before="0" w:line="480" w:lineRule="auto"/>
         <w:rPr>
           <w:color w:val="auto"/>
           <w:sz w:val="32"/>
           <w:szCs w:val="32"/>
           <w:lang w:val="en-US"/>
         </w:rPr>
-        <w:t xml:space="preserve">2.5 </w:t>
-      </w:r>
+      </w:pPr>
       <w:r>
         <w:rPr>
           <w:color w:val="auto"/>
@@ -3194,7 +5816,97 @@
           <w:szCs w:val="32"/>
           <w:lang w:val="en-US"/>
         </w:rPr>
-        <w:t>Data Flows</w:t>
+        <w:t>2.5 Data Flows</w:t>
+      </w:r>
+    </w:p>
+    <w:p>
+      <w:pPr>
+        <w:rPr>
+          <w:rFonts w:ascii="Times New Roman" w:hAnsi="Times New Roman"/>
+          <w:sz w:val="24"/>
+          <w:lang w:val="en-US"/>
+        </w:rPr>
+      </w:pPr>
+      <w:r>
+        <w:rPr>
+          <w:rFonts w:ascii="Times New Roman" w:hAnsi="Times New Roman"/>
+          <w:sz w:val="24"/>
+          <w:lang w:val="en-US"/>
+        </w:rPr>
+        <w:t>There is a data flow between the webserver and the database server. The web server will need to retrieve entities from the database. Once retrieved from the</w:t>
+      </w:r>
+      <w:r>
+        <w:rPr>
+          <w:rFonts w:ascii="Times New Roman" w:hAnsi="Times New Roman"/>
+          <w:sz w:val="24"/>
+          <w:lang w:val="en-US"/>
+        </w:rPr>
+        <w:t xml:space="preserve"> </w:t>
+      </w:r>
+      <w:r>
+        <w:rPr>
+          <w:rFonts w:ascii="Times New Roman" w:hAnsi="Times New Roman"/>
+          <w:sz w:val="24"/>
+          <w:lang w:val="en-US"/>
+        </w:rPr>
+        <w:lastRenderedPageBreak/>
+        <w:t xml:space="preserve">database, the data flows over </w:t>
+      </w:r>
+      <w:r>
+        <w:rPr>
+          <w:rFonts w:ascii="Times New Roman" w:hAnsi="Times New Roman"/>
+          <w:sz w:val="24"/>
+          <w:lang w:val="en-US"/>
+        </w:rPr>
+        <w:t>http in the form of a response to the frontend where the UI is then</w:t>
+      </w:r>
+      <w:r>
+        <w:rPr>
+          <w:rFonts w:ascii="Times New Roman" w:hAnsi="Times New Roman"/>
+          <w:sz w:val="24"/>
+          <w:lang w:val="en-US"/>
+        </w:rPr>
+        <w:t xml:space="preserve"> updated. Data also flows from </w:t>
+      </w:r>
+      <w:r>
+        <w:rPr>
+          <w:rFonts w:ascii="Times New Roman" w:hAnsi="Times New Roman"/>
+          <w:sz w:val="24"/>
+          <w:lang w:val="en-US"/>
+        </w:rPr>
+        <w:t xml:space="preserve">the backend to the </w:t>
+      </w:r>
+      <w:r>
+        <w:rPr>
+          <w:rFonts w:ascii="Times New Roman" w:hAnsi="Times New Roman"/>
+          <w:sz w:val="24"/>
+          <w:lang w:val="en-US"/>
+        </w:rPr>
+        <w:t>Rundeck</w:t>
+      </w:r>
+      <w:r>
+        <w:rPr>
+          <w:rFonts w:ascii="Times New Roman" w:hAnsi="Times New Roman"/>
+          <w:sz w:val="24"/>
+          <w:lang w:val="en-US"/>
+        </w:rPr>
+        <w:t xml:space="preserve"> server and then to the </w:t>
+      </w:r>
+      <w:r>
+        <w:rPr>
+          <w:rFonts w:ascii="Times New Roman" w:hAnsi="Times New Roman"/>
+          <w:sz w:val="24"/>
+          <w:lang w:val="en-US"/>
+        </w:rPr>
+        <w:t>Proxmox</w:t>
+      </w:r>
+      <w:r>
+        <w:rPr>
+          <w:rFonts w:ascii="Times New Roman" w:hAnsi="Times New Roman"/>
+          <w:sz w:val="24"/>
+          <w:lang w:val="en-US"/>
+        </w:rPr>
+        <w:t xml:space="preserve"> server when managing VMs.</w:t>
       </w:r>
     </w:p>
     <w:p>
@@ -3215,17 +5927,640 @@
           <w:szCs w:val="32"/>
           <w:lang w:val="en-US"/>
         </w:rPr>
-        <w:t xml:space="preserve">2.6 </w:t>
-      </w:r>
-      <w:r>
+        <w:t>2.6 Data Elements</w:t>
+      </w:r>
+    </w:p>
+    <w:p>
+      <w:pPr>
+        <w:rPr>
+          <w:lang w:val="en-US"/>
+        </w:rPr>
+      </w:pPr>
+      <w:r>
+        <w:rPr>
+          <w:rFonts w:ascii="Times New Roman" w:hAnsi="Times New Roman"/>
+          <w:sz w:val="24"/>
+          <w:lang w:val="en-US"/>
+        </w:rPr>
+        <w:t xml:space="preserve">The following definitions were originally defined in </w:t>
+      </w:r>
+      <w:r>
+        <w:rPr>
+          <w:rFonts w:ascii="Times New Roman" w:hAnsi="Times New Roman"/>
+          <w:sz w:val="24"/>
+          <w:lang w:val="en-US"/>
+        </w:rPr>
+        <w:t xml:space="preserve">the </w:t>
+      </w:r>
+      <w:r>
+        <w:rPr>
+          <w:rFonts w:ascii="Times New Roman" w:hAnsi="Times New Roman"/>
+          <w:sz w:val="24"/>
+          <w:lang w:val="en-US"/>
+        </w:rPr>
+        <w:t xml:space="preserve">previous SRS report by </w:t>
+      </w:r>
+      <w:proofErr w:type="spellStart"/>
+      <w:r>
+        <w:rPr>
+          <w:rFonts w:ascii="Times New Roman" w:hAnsi="Times New Roman"/>
+          <w:sz w:val="24"/>
+          <w:lang w:val="en-US"/>
+        </w:rPr>
+        <w:t>Gallavin</w:t>
+      </w:r>
+      <w:proofErr w:type="spellEnd"/>
+      <w:r>
+        <w:rPr>
+          <w:rFonts w:ascii="Times New Roman" w:hAnsi="Times New Roman"/>
+          <w:sz w:val="24"/>
+          <w:lang w:val="en-US"/>
+        </w:rPr>
+        <w:t xml:space="preserve"> et al. (2019). The terms have been updated by TCA, and the list is sorted alphabetically</w:t>
+      </w:r>
+    </w:p>
+    <w:tbl>
+      <w:tblPr>
+        <w:tblStyle w:val="TableGrid"/>
+        <w:tblW w:w="0" w:type="auto"/>
+        <w:tblLook w:val="04A0" w:firstRow="1" w:lastRow="0" w:firstColumn="1" w:lastColumn="0" w:noHBand="0" w:noVBand="1"/>
+      </w:tblPr>
+      <w:tblGrid>
+        <w:gridCol w:w="4068"/>
+        <w:gridCol w:w="4068"/>
+      </w:tblGrid>
+      <w:tr>
+        <w:tc>
+          <w:tcPr>
+            <w:tcW w:w="4068" w:type="dxa"/>
+          </w:tcPr>
+          <w:p>
+            <w:pPr>
+              <w:rPr>
+                <w:rFonts w:ascii="Times New Roman" w:hAnsi="Times New Roman"/>
+                <w:sz w:val="24"/>
+                <w:lang w:val="en-US"/>
+              </w:rPr>
+            </w:pPr>
+            <w:r>
+              <w:rPr>
+                <w:rFonts w:ascii="Times New Roman" w:hAnsi="Times New Roman"/>
+                <w:sz w:val="24"/>
+                <w:lang w:val="en-US"/>
+              </w:rPr>
+              <w:t>Badge</w:t>
+            </w:r>
+          </w:p>
+        </w:tc>
+        <w:tc>
+          <w:tcPr>
+            <w:tcW w:w="4068" w:type="dxa"/>
+          </w:tcPr>
+          <w:p>
+            <w:pPr>
+              <w:rPr>
+                <w:rFonts w:ascii="Times New Roman" w:hAnsi="Times New Roman"/>
+                <w:sz w:val="24"/>
+                <w:lang w:val="en-US"/>
+              </w:rPr>
+            </w:pPr>
+            <w:r>
+              <w:rPr>
+                <w:rFonts w:ascii="Times New Roman" w:hAnsi="Times New Roman"/>
+                <w:sz w:val="24"/>
+                <w:lang w:val="en-US"/>
+              </w:rPr>
+              <w:t xml:space="preserve"> A reward given to a user for completing certain requirements </w:t>
+            </w:r>
+          </w:p>
+        </w:tc>
+      </w:tr>
+      <w:tr>
+        <w:tc>
+          <w:tcPr>
+            <w:tcW w:w="4068" w:type="dxa"/>
+          </w:tcPr>
+          <w:p>
+            <w:pPr>
+              <w:rPr>
+                <w:rFonts w:ascii="Times New Roman" w:hAnsi="Times New Roman"/>
+                <w:sz w:val="24"/>
+                <w:lang w:val="en-US"/>
+              </w:rPr>
+            </w:pPr>
+            <w:proofErr w:type="spellStart"/>
+            <w:r>
+              <w:rPr>
+                <w:rFonts w:ascii="Times New Roman" w:hAnsi="Times New Roman"/>
+                <w:sz w:val="24"/>
+                <w:lang w:val="en-US"/>
+              </w:rPr>
+              <w:t>BadgeRequiredModule</w:t>
+            </w:r>
+            <w:proofErr w:type="spellEnd"/>
+          </w:p>
+        </w:tc>
+        <w:tc>
+          <w:tcPr>
+            <w:tcW w:w="4068" w:type="dxa"/>
+          </w:tcPr>
+          <w:p>
+            <w:pPr>
+              <w:rPr>
+                <w:rFonts w:ascii="Times New Roman" w:hAnsi="Times New Roman"/>
+                <w:sz w:val="24"/>
+                <w:lang w:val="en-US"/>
+              </w:rPr>
+            </w:pPr>
+            <w:r>
+              <w:rPr>
+                <w:rFonts w:ascii="Times New Roman" w:hAnsi="Times New Roman"/>
+                <w:sz w:val="24"/>
+                <w:lang w:val="en-US"/>
+              </w:rPr>
+              <w:t xml:space="preserve"> Defines a required module for a badge </w:t>
+            </w:r>
+          </w:p>
+        </w:tc>
+      </w:tr>
+      <w:tr>
+        <w:tc>
+          <w:tcPr>
+            <w:tcW w:w="4068" w:type="dxa"/>
+          </w:tcPr>
+          <w:p>
+            <w:pPr>
+              <w:rPr>
+                <w:rFonts w:ascii="Times New Roman" w:hAnsi="Times New Roman"/>
+                <w:sz w:val="24"/>
+                <w:lang w:val="en-US"/>
+              </w:rPr>
+            </w:pPr>
+            <w:r>
+              <w:rPr>
+                <w:rFonts w:ascii="Times New Roman" w:hAnsi="Times New Roman"/>
+                <w:sz w:val="24"/>
+                <w:lang w:val="en-US"/>
+              </w:rPr>
+              <w:t xml:space="preserve"> Lab </w:t>
+            </w:r>
+          </w:p>
+        </w:tc>
+        <w:tc>
+          <w:tcPr>
+            <w:tcW w:w="4068" w:type="dxa"/>
+          </w:tcPr>
+          <w:p>
+            <w:pPr>
+              <w:rPr>
+                <w:rFonts w:ascii="Times New Roman" w:hAnsi="Times New Roman"/>
+                <w:sz w:val="24"/>
+                <w:lang w:val="en-US"/>
+              </w:rPr>
+            </w:pPr>
+            <w:r>
+              <w:rPr>
+                <w:rFonts w:ascii="Times New Roman" w:hAnsi="Times New Roman"/>
+                <w:sz w:val="24"/>
+                <w:lang w:val="en-US"/>
+              </w:rPr>
+              <w:t xml:space="preserve"> A specific lab in a learning </w:t>
+            </w:r>
+            <w:r>
+              <w:rPr>
+                <w:rFonts w:ascii="Times New Roman" w:hAnsi="Times New Roman"/>
+                <w:sz w:val="24"/>
+                <w:lang w:val="en-US"/>
+              </w:rPr>
+              <w:t>module that has one or more VMs</w:t>
+            </w:r>
+            <w:r>
+              <w:rPr>
+                <w:rFonts w:ascii="Times New Roman" w:hAnsi="Times New Roman"/>
+                <w:sz w:val="24"/>
+                <w:lang w:val="en-US"/>
+              </w:rPr>
+              <w:t xml:space="preserve"> </w:t>
+            </w:r>
+          </w:p>
+        </w:tc>
+      </w:tr>
+      <w:tr>
+        <w:tc>
+          <w:tcPr>
+            <w:tcW w:w="4068" w:type="dxa"/>
+          </w:tcPr>
+          <w:p>
+            <w:pPr>
+              <w:rPr>
+                <w:rFonts w:ascii="Times New Roman" w:hAnsi="Times New Roman"/>
+                <w:sz w:val="24"/>
+                <w:lang w:val="en-US"/>
+              </w:rPr>
+            </w:pPr>
+            <w:proofErr w:type="spellStart"/>
+            <w:r>
+              <w:rPr>
+                <w:rFonts w:ascii="Times New Roman" w:hAnsi="Times New Roman"/>
+                <w:sz w:val="24"/>
+                <w:lang w:val="en-US"/>
+              </w:rPr>
+              <w:t>LabVm</w:t>
+            </w:r>
+            <w:proofErr w:type="spellEnd"/>
+          </w:p>
+        </w:tc>
+        <w:tc>
+          <w:tcPr>
+            <w:tcW w:w="4068" w:type="dxa"/>
+          </w:tcPr>
+          <w:p>
+            <w:pPr>
+              <w:rPr>
+                <w:rFonts w:ascii="Times New Roman" w:hAnsi="Times New Roman"/>
+                <w:sz w:val="24"/>
+                <w:lang w:val="en-US"/>
+              </w:rPr>
+            </w:pPr>
+            <w:r>
+              <w:rPr>
+                <w:rFonts w:ascii="Times New Roman" w:hAnsi="Times New Roman"/>
+                <w:sz w:val="24"/>
+                <w:lang w:val="en-US"/>
+              </w:rPr>
+              <w:t xml:space="preserve"> A </w:t>
+            </w:r>
+            <w:r>
+              <w:rPr>
+                <w:rFonts w:ascii="Times New Roman" w:hAnsi="Times New Roman"/>
+                <w:sz w:val="24"/>
+                <w:lang w:val="en-US"/>
+              </w:rPr>
+              <w:t xml:space="preserve">VM </w:t>
+            </w:r>
+            <w:r>
+              <w:rPr>
+                <w:rFonts w:ascii="Times New Roman" w:hAnsi="Times New Roman"/>
+                <w:sz w:val="24"/>
+                <w:lang w:val="en-US"/>
+              </w:rPr>
+              <w:t xml:space="preserve">template for a lab </w:t>
+            </w:r>
+          </w:p>
+        </w:tc>
+      </w:tr>
+      <w:tr>
+        <w:tc>
+          <w:tcPr>
+            <w:tcW w:w="4068" w:type="dxa"/>
+          </w:tcPr>
+          <w:p>
+            <w:pPr>
+              <w:rPr>
+                <w:rFonts w:ascii="Times New Roman" w:hAnsi="Times New Roman"/>
+                <w:sz w:val="24"/>
+                <w:lang w:val="en-US"/>
+              </w:rPr>
+            </w:pPr>
+            <w:r>
+              <w:rPr>
+                <w:rFonts w:ascii="Times New Roman" w:hAnsi="Times New Roman"/>
+                <w:sz w:val="24"/>
+                <w:lang w:val="en-US"/>
+              </w:rPr>
+              <w:t>Module</w:t>
+            </w:r>
+          </w:p>
+        </w:tc>
+        <w:tc>
+          <w:tcPr>
+            <w:tcW w:w="4068" w:type="dxa"/>
+          </w:tcPr>
+          <w:p>
+            <w:pPr>
+              <w:rPr>
+                <w:rFonts w:ascii="Times New Roman" w:hAnsi="Times New Roman"/>
+                <w:sz w:val="24"/>
+                <w:lang w:val="en-US"/>
+              </w:rPr>
+            </w:pPr>
+            <w:r>
+              <w:rPr>
+                <w:rFonts w:ascii="Times New Roman" w:hAnsi="Times New Roman"/>
+                <w:sz w:val="24"/>
+                <w:lang w:val="en-US"/>
+              </w:rPr>
+              <w:t xml:space="preserve"> </w:t>
+            </w:r>
+            <w:r>
+              <w:rPr>
+                <w:rFonts w:ascii="Times New Roman" w:hAnsi="Times New Roman"/>
+                <w:sz w:val="24"/>
+                <w:lang w:val="en-US"/>
+              </w:rPr>
+              <w:t>A</w:t>
+            </w:r>
+            <w:r>
+              <w:rPr>
+                <w:rFonts w:ascii="Times New Roman" w:hAnsi="Times New Roman"/>
+                <w:sz w:val="24"/>
+                <w:lang w:val="en-US"/>
+              </w:rPr>
+              <w:t xml:space="preserve"> learning module that houses a collection of labs </w:t>
+            </w:r>
+          </w:p>
+        </w:tc>
+      </w:tr>
+      <w:tr>
+        <w:tc>
+          <w:tcPr>
+            <w:tcW w:w="4068" w:type="dxa"/>
+          </w:tcPr>
+          <w:p>
+            <w:pPr>
+              <w:rPr>
+                <w:rFonts w:ascii="Times New Roman" w:hAnsi="Times New Roman"/>
+                <w:sz w:val="24"/>
+                <w:lang w:val="en-US"/>
+              </w:rPr>
+            </w:pPr>
+            <w:r>
+              <w:rPr>
+                <w:rFonts w:ascii="Times New Roman" w:hAnsi="Times New Roman"/>
+                <w:sz w:val="24"/>
+                <w:lang w:val="en-US"/>
+              </w:rPr>
+              <w:t>User</w:t>
+            </w:r>
+          </w:p>
+        </w:tc>
+        <w:tc>
+          <w:tcPr>
+            <w:tcW w:w="4068" w:type="dxa"/>
+          </w:tcPr>
+          <w:p>
+            <w:pPr>
+              <w:rPr>
+                <w:rFonts w:ascii="Times New Roman" w:hAnsi="Times New Roman"/>
+                <w:sz w:val="24"/>
+                <w:lang w:val="en-US"/>
+              </w:rPr>
+            </w:pPr>
+            <w:r>
+              <w:rPr>
+                <w:rFonts w:ascii="Times New Roman" w:hAnsi="Times New Roman"/>
+                <w:sz w:val="24"/>
+                <w:lang w:val="en-US"/>
+              </w:rPr>
+              <w:t xml:space="preserve"> </w:t>
+            </w:r>
+            <w:r>
+              <w:rPr>
+                <w:rFonts w:ascii="Times New Roman" w:hAnsi="Times New Roman"/>
+                <w:sz w:val="24"/>
+                <w:lang w:val="en-US"/>
+              </w:rPr>
+              <w:t>A</w:t>
+            </w:r>
+            <w:r>
+              <w:rPr>
+                <w:rFonts w:ascii="Times New Roman" w:hAnsi="Times New Roman"/>
+                <w:sz w:val="24"/>
+                <w:lang w:val="en-US"/>
+              </w:rPr>
+              <w:t xml:space="preserve"> user of </w:t>
+            </w:r>
+            <w:r>
+              <w:rPr>
+                <w:rFonts w:ascii="Times New Roman" w:hAnsi="Times New Roman"/>
+                <w:sz w:val="24"/>
+                <w:lang w:val="en-US"/>
+              </w:rPr>
+              <w:t>CSLabs</w:t>
+            </w:r>
+            <w:r>
+              <w:rPr>
+                <w:rFonts w:ascii="Times New Roman" w:hAnsi="Times New Roman"/>
+                <w:sz w:val="24"/>
+                <w:lang w:val="en-US"/>
+              </w:rPr>
+              <w:t xml:space="preserve"> system</w:t>
+            </w:r>
+          </w:p>
+        </w:tc>
+      </w:tr>
+      <w:tr>
+        <w:tc>
+          <w:tcPr>
+            <w:tcW w:w="4068" w:type="dxa"/>
+          </w:tcPr>
+          <w:p>
+            <w:pPr>
+              <w:rPr>
+                <w:rFonts w:ascii="Times New Roman" w:hAnsi="Times New Roman"/>
+                <w:sz w:val="24"/>
+                <w:lang w:val="en-US"/>
+              </w:rPr>
+            </w:pPr>
+            <w:proofErr w:type="spellStart"/>
+            <w:r>
+              <w:rPr>
+                <w:rFonts w:ascii="Times New Roman" w:hAnsi="Times New Roman"/>
+                <w:sz w:val="24"/>
+                <w:lang w:val="en-US"/>
+              </w:rPr>
+              <w:t>UserBadge</w:t>
+            </w:r>
+            <w:proofErr w:type="spellEnd"/>
+          </w:p>
+        </w:tc>
+        <w:tc>
+          <w:tcPr>
+            <w:tcW w:w="4068" w:type="dxa"/>
+          </w:tcPr>
+          <w:p>
+            <w:pPr>
+              <w:rPr>
+                <w:rFonts w:ascii="Times New Roman" w:hAnsi="Times New Roman"/>
+                <w:sz w:val="24"/>
+                <w:lang w:val="en-US"/>
+              </w:rPr>
+            </w:pPr>
+            <w:r>
+              <w:rPr>
+                <w:rFonts w:ascii="Times New Roman" w:hAnsi="Times New Roman"/>
+                <w:sz w:val="24"/>
+                <w:lang w:val="en-US"/>
+              </w:rPr>
+              <w:t xml:space="preserve"> A user’s instance of a badge when they have earned it. </w:t>
+            </w:r>
+          </w:p>
+        </w:tc>
+      </w:tr>
+      <w:tr>
+        <w:tc>
+          <w:tcPr>
+            <w:tcW w:w="4068" w:type="dxa"/>
+          </w:tcPr>
+          <w:p>
+            <w:pPr>
+              <w:rPr>
+                <w:rFonts w:ascii="Times New Roman" w:hAnsi="Times New Roman"/>
+                <w:sz w:val="24"/>
+                <w:lang w:val="en-US"/>
+              </w:rPr>
+            </w:pPr>
+            <w:proofErr w:type="spellStart"/>
+            <w:r>
+              <w:rPr>
+                <w:rFonts w:ascii="Times New Roman" w:hAnsi="Times New Roman"/>
+                <w:sz w:val="24"/>
+                <w:lang w:val="en-US"/>
+              </w:rPr>
+              <w:t>UserLab</w:t>
+            </w:r>
+            <w:proofErr w:type="spellEnd"/>
+          </w:p>
+        </w:tc>
+        <w:tc>
+          <w:tcPr>
+            <w:tcW w:w="4068" w:type="dxa"/>
+          </w:tcPr>
+          <w:p>
+            <w:pPr>
+              <w:rPr>
+                <w:rFonts w:ascii="Times New Roman" w:hAnsi="Times New Roman"/>
+                <w:sz w:val="24"/>
+                <w:lang w:val="en-US"/>
+              </w:rPr>
+            </w:pPr>
+            <w:r>
+              <w:rPr>
+                <w:rFonts w:ascii="Times New Roman" w:hAnsi="Times New Roman"/>
+                <w:sz w:val="24"/>
+                <w:lang w:val="en-US"/>
+              </w:rPr>
+              <w:t xml:space="preserve"> A user’s instance of a lab </w:t>
+            </w:r>
+          </w:p>
+        </w:tc>
+      </w:tr>
+      <w:tr>
+        <w:tc>
+          <w:tcPr>
+            <w:tcW w:w="4068" w:type="dxa"/>
+          </w:tcPr>
+          <w:p>
+            <w:pPr>
+              <w:rPr>
+                <w:rFonts w:ascii="Times New Roman" w:hAnsi="Times New Roman"/>
+                <w:sz w:val="24"/>
+                <w:lang w:val="en-US"/>
+              </w:rPr>
+            </w:pPr>
+            <w:proofErr w:type="spellStart"/>
+            <w:r>
+              <w:rPr>
+                <w:rFonts w:ascii="Times New Roman" w:hAnsi="Times New Roman"/>
+                <w:sz w:val="24"/>
+                <w:lang w:val="en-US"/>
+              </w:rPr>
+              <w:t>UserLabVm</w:t>
+            </w:r>
+            <w:proofErr w:type="spellEnd"/>
+          </w:p>
+        </w:tc>
+        <w:tc>
+          <w:tcPr>
+            <w:tcW w:w="4068" w:type="dxa"/>
+          </w:tcPr>
+          <w:p>
+            <w:pPr>
+              <w:rPr>
+                <w:rFonts w:ascii="Times New Roman" w:hAnsi="Times New Roman"/>
+                <w:sz w:val="24"/>
+                <w:lang w:val="en-US"/>
+              </w:rPr>
+            </w:pPr>
+            <w:r>
+              <w:rPr>
+                <w:rFonts w:ascii="Times New Roman" w:hAnsi="Times New Roman"/>
+                <w:sz w:val="24"/>
+                <w:lang w:val="en-US"/>
+              </w:rPr>
+              <w:t xml:space="preserve"> A user’s insta</w:t>
+            </w:r>
+            <w:r>
+              <w:rPr>
+                <w:rFonts w:ascii="Times New Roman" w:hAnsi="Times New Roman"/>
+                <w:sz w:val="24"/>
+                <w:lang w:val="en-US"/>
+              </w:rPr>
+              <w:t>nce of a VM that can be run</w:t>
+            </w:r>
+          </w:p>
+        </w:tc>
+      </w:tr>
+      <w:tr>
+        <w:tc>
+          <w:tcPr>
+            <w:tcW w:w="4068" w:type="dxa"/>
+          </w:tcPr>
+          <w:p>
+            <w:pPr>
+              <w:rPr>
+                <w:rFonts w:ascii="Times New Roman" w:hAnsi="Times New Roman"/>
+                <w:sz w:val="24"/>
+                <w:lang w:val="en-US"/>
+              </w:rPr>
+            </w:pPr>
+            <w:proofErr w:type="spellStart"/>
+            <w:r>
+              <w:rPr>
+                <w:rFonts w:ascii="Times New Roman" w:hAnsi="Times New Roman"/>
+                <w:sz w:val="24"/>
+                <w:lang w:val="en-US"/>
+              </w:rPr>
+              <w:t>UserModule</w:t>
+            </w:r>
+            <w:proofErr w:type="spellEnd"/>
+          </w:p>
+        </w:tc>
+        <w:tc>
+          <w:tcPr>
+            <w:tcW w:w="4068" w:type="dxa"/>
+          </w:tcPr>
+          <w:p>
+            <w:pPr>
+              <w:rPr>
+                <w:rFonts w:ascii="Times New Roman" w:hAnsi="Times New Roman"/>
+                <w:sz w:val="24"/>
+                <w:lang w:val="en-US"/>
+              </w:rPr>
+            </w:pPr>
+            <w:r>
+              <w:rPr>
+                <w:rFonts w:ascii="Times New Roman" w:hAnsi="Times New Roman"/>
+                <w:sz w:val="24"/>
+                <w:lang w:val="en-US"/>
+              </w:rPr>
+              <w:t xml:space="preserve"> A user’s instance of  a learning module </w:t>
+            </w:r>
+          </w:p>
+        </w:tc>
+      </w:tr>
+    </w:tbl>
+    <w:p>
+      <w:pPr>
+        <w:pStyle w:val="Heading3"/>
+        <w:spacing w:before="0" w:line="480" w:lineRule="auto"/>
         <w:rPr>
           <w:color w:val="auto"/>
           <w:sz w:val="32"/>
           <w:szCs w:val="32"/>
           <w:lang w:val="en-US"/>
         </w:rPr>
-        <w:t>Data Elements</w:t>
-      </w:r>
+      </w:pPr>
     </w:p>
     <w:p>
       <w:pPr>
@@ -3245,38 +6580,124 @@
           <w:szCs w:val="32"/>
           <w:lang w:val="en-US"/>
         </w:rPr>
-        <w:t>2.7</w:t>
-      </w:r>
-      <w:r>
+        <w:t>2.7Processors</w:t>
+      </w:r>
+    </w:p>
+    <w:p>
+      <w:pPr>
+        <w:rPr>
+          <w:rFonts w:ascii="Times New Roman" w:hAnsi="Times New Roman"/>
+          <w:sz w:val="24"/>
+          <w:lang w:val="en-US"/>
+        </w:rPr>
+      </w:pPr>
+      <w:r>
+        <w:rPr>
+          <w:rFonts w:ascii="Times New Roman" w:hAnsi="Times New Roman"/>
+          <w:sz w:val="24"/>
+          <w:lang w:val="en-US"/>
+        </w:rPr>
+        <w:t>There are several processors in this system. The browser on the user’s computer processes the</w:t>
+      </w:r>
+      <w:r>
+        <w:rPr>
+          <w:rFonts w:ascii="Times New Roman" w:hAnsi="Times New Roman"/>
+          <w:sz w:val="24"/>
+          <w:lang w:val="en-US"/>
+        </w:rPr>
+        <w:t xml:space="preserve"> </w:t>
+      </w:r>
+      <w:r>
+        <w:rPr>
+          <w:rFonts w:ascii="Times New Roman" w:hAnsi="Times New Roman"/>
+          <w:sz w:val="24"/>
+          <w:lang w:val="en-US"/>
+        </w:rPr>
+        <w:t>frontend code. The backend server is processing the requests using .Net Core. The users are going to be processing step by step guides and performing actions on the VMs.</w:t>
+      </w:r>
+    </w:p>
+    <w:p>
+      <w:pPr>
+        <w:pStyle w:val="Heading3"/>
+        <w:spacing w:before="0" w:line="480" w:lineRule="auto"/>
         <w:rPr>
           <w:color w:val="auto"/>
           <w:sz w:val="32"/>
           <w:szCs w:val="32"/>
           <w:lang w:val="en-US"/>
         </w:rPr>
-        <w:t>Processors</w:t>
-      </w:r>
-    </w:p>
-    <w:p>
-      <w:pPr>
-        <w:pStyle w:val="Heading3"/>
-        <w:spacing w:before="0" w:line="480" w:lineRule="auto"/>
+      </w:pPr>
+      <w:r>
         <w:rPr>
           <w:color w:val="auto"/>
           <w:sz w:val="32"/>
           <w:szCs w:val="32"/>
           <w:lang w:val="en-US"/>
         </w:rPr>
-      </w:pPr>
-      <w:r>
+        <w:lastRenderedPageBreak/>
+        <w:t>2.8 Data Storage</w:t>
+      </w:r>
+    </w:p>
+    <w:p>
+      <w:pPr>
+        <w:rPr>
+          <w:rFonts w:ascii="Times New Roman" w:hAnsi="Times New Roman"/>
+          <w:sz w:val="24"/>
+          <w:lang w:val="en-US"/>
+        </w:rPr>
+      </w:pPr>
+      <w:r>
+        <w:rPr>
+          <w:rFonts w:ascii="Times New Roman" w:hAnsi="Times New Roman"/>
+          <w:sz w:val="24"/>
+          <w:lang w:val="en-US"/>
+        </w:rPr>
+        <w:t>The database storage will be on a VM with daily snapshots.</w:t>
+      </w:r>
+      <w:r>
+        <w:rPr>
+          <w:rFonts w:ascii="Times New Roman" w:hAnsi="Times New Roman"/>
+          <w:sz w:val="24"/>
+          <w:lang w:val="en-US"/>
+        </w:rPr>
+        <w:t xml:space="preserve"> The disk is stored on the </w:t>
+      </w:r>
+      <w:r>
+        <w:rPr>
+          <w:rFonts w:ascii="Times New Roman" w:hAnsi="Times New Roman"/>
+          <w:sz w:val="24"/>
+          <w:lang w:val="en-US"/>
+        </w:rPr>
+        <w:t xml:space="preserve">infrastructure's </w:t>
+      </w:r>
+      <w:r>
+        <w:rPr>
+          <w:rFonts w:ascii="Times New Roman" w:hAnsi="Times New Roman"/>
+          <w:sz w:val="24"/>
+          <w:lang w:val="en-US"/>
+        </w:rPr>
+        <w:t>Proxmox</w:t>
+      </w:r>
+      <w:r>
+        <w:rPr>
+          <w:rFonts w:ascii="Times New Roman" w:hAnsi="Times New Roman"/>
+          <w:sz w:val="24"/>
+          <w:lang w:val="en-US"/>
+        </w:rPr>
+        <w:t xml:space="preserve"> instance which uses RAID to increase redundancy. Hard drives are used as the physical storage device.</w:t>
+      </w:r>
+    </w:p>
+    <w:p>
+      <w:pPr>
+        <w:pStyle w:val="Heading3"/>
+        <w:spacing w:before="0" w:line="480" w:lineRule="auto"/>
         <w:rPr>
           <w:color w:val="auto"/>
           <w:sz w:val="32"/>
           <w:szCs w:val="32"/>
           <w:lang w:val="en-US"/>
         </w:rPr>
-        <w:t xml:space="preserve">2.8 </w:t>
-      </w:r>
+      </w:pPr>
       <w:r>
         <w:rPr>
           <w:color w:val="auto"/>
@@ -3284,7 +6705,106 @@
           <w:szCs w:val="32"/>
           <w:lang w:val="en-US"/>
         </w:rPr>
-        <w:t>Data Storage</w:t>
+        <w:t>2.9 Data Connections</w:t>
+      </w:r>
+    </w:p>
+    <w:p>
+      <w:pPr>
+        <w:rPr>
+          <w:rFonts w:ascii="Times New Roman" w:hAnsi="Times New Roman"/>
+          <w:sz w:val="24"/>
+          <w:lang w:val="en-US"/>
+        </w:rPr>
+      </w:pPr>
+      <w:r>
+        <w:rPr>
+          <w:rFonts w:ascii="Times New Roman" w:hAnsi="Times New Roman"/>
+          <w:sz w:val="24"/>
+          <w:lang w:val="en-US"/>
+        </w:rPr>
+        <w:t>There will be a data connection between the user’s device and the web server using HTTP as</w:t>
+      </w:r>
+      <w:r>
+        <w:rPr>
+          <w:rFonts w:ascii="Times New Roman" w:hAnsi="Times New Roman"/>
+          <w:sz w:val="24"/>
+          <w:lang w:val="en-US"/>
+        </w:rPr>
+        <w:t xml:space="preserve"> </w:t>
+      </w:r>
+      <w:r>
+        <w:rPr>
+          <w:rFonts w:ascii="Times New Roman" w:hAnsi="Times New Roman"/>
+          <w:sz w:val="24"/>
+          <w:lang w:val="en-US"/>
+        </w:rPr>
+        <w:t xml:space="preserve">the transport protocol. The backend then has a data connection with the database during database calls using TCP with MariaDB protocol. Communication between the backend and the </w:t>
+      </w:r>
+      <w:r>
+        <w:rPr>
+          <w:rFonts w:ascii="Times New Roman" w:hAnsi="Times New Roman"/>
+          <w:sz w:val="24"/>
+          <w:lang w:val="en-US"/>
+        </w:rPr>
+        <w:t>R</w:t>
+      </w:r>
+      <w:r>
+        <w:rPr>
+          <w:rFonts w:ascii="Times New Roman" w:hAnsi="Times New Roman"/>
+          <w:sz w:val="24"/>
+          <w:lang w:val="en-US"/>
+        </w:rPr>
+        <w:t xml:space="preserve">undeck server will use HTTP. The </w:t>
+      </w:r>
+      <w:r>
+        <w:rPr>
+          <w:rFonts w:ascii="Times New Roman" w:hAnsi="Times New Roman"/>
+          <w:sz w:val="24"/>
+          <w:lang w:val="en-US"/>
+        </w:rPr>
+        <w:t>Rundeck</w:t>
+      </w:r>
+      <w:r>
+        <w:rPr>
+          <w:rFonts w:ascii="Times New Roman" w:hAnsi="Times New Roman"/>
+          <w:sz w:val="24"/>
+          <w:lang w:val="en-US"/>
+        </w:rPr>
+        <w:t xml:space="preserve"> server also uses HTTP to call the </w:t>
+      </w:r>
+      <w:r>
+        <w:rPr>
+          <w:rFonts w:ascii="Times New Roman" w:hAnsi="Times New Roman"/>
+          <w:sz w:val="24"/>
+          <w:lang w:val="en-US"/>
+        </w:rPr>
+        <w:t>Proxmox</w:t>
+      </w:r>
+      <w:r>
+        <w:rPr>
+          <w:rFonts w:ascii="Times New Roman" w:hAnsi="Times New Roman"/>
+          <w:sz w:val="24"/>
+          <w:lang w:val="en-US"/>
+        </w:rPr>
+        <w:t xml:space="preserve"> API. The application will utilize </w:t>
+      </w:r>
+      <w:proofErr w:type="spellStart"/>
+      <w:r>
+        <w:rPr>
+          <w:rFonts w:ascii="Times New Roman" w:hAnsi="Times New Roman"/>
+          <w:sz w:val="24"/>
+          <w:lang w:val="en-US"/>
+        </w:rPr>
+        <w:t>mailgun</w:t>
+      </w:r>
+      <w:proofErr w:type="spellEnd"/>
+      <w:r>
+        <w:rPr>
+          <w:rFonts w:ascii="Times New Roman" w:hAnsi="Times New Roman"/>
+          <w:sz w:val="24"/>
+          <w:lang w:val="en-US"/>
+        </w:rPr>
+        <w:t xml:space="preserve"> to send emails via SMTP.</w:t>
       </w:r>
     </w:p>
     <w:p>
@@ -3305,60 +6825,73 @@
           <w:szCs w:val="32"/>
           <w:lang w:val="en-US"/>
         </w:rPr>
-        <w:t xml:space="preserve">2.9 </w:t>
-      </w:r>
-      <w:r>
-        <w:rPr>
-          <w:color w:val="auto"/>
-          <w:sz w:val="32"/>
-          <w:szCs w:val="32"/>
-          <w:lang w:val="en-US"/>
-        </w:rPr>
-        <w:t>Data Connections</w:t>
-      </w:r>
-    </w:p>
-    <w:p>
-      <w:pPr>
-        <w:pStyle w:val="Heading3"/>
-        <w:spacing w:before="0" w:line="480" w:lineRule="auto"/>
-        <w:rPr>
-          <w:color w:val="auto"/>
-          <w:sz w:val="32"/>
-          <w:szCs w:val="32"/>
-          <w:lang w:val="en-US"/>
-        </w:rPr>
-      </w:pPr>
-      <w:r>
-        <w:rPr>
-          <w:color w:val="auto"/>
-          <w:sz w:val="32"/>
-          <w:szCs w:val="32"/>
-          <w:lang w:val="en-US"/>
-        </w:rPr>
-        <w:t xml:space="preserve">2.10 </w:t>
-      </w:r>
-      <w:r>
-        <w:rPr>
-          <w:color w:val="auto"/>
-          <w:sz w:val="32"/>
-          <w:szCs w:val="32"/>
-          <w:lang w:val="en-US"/>
-        </w:rPr>
-        <w:t>Actors/External Entities</w:t>
-      </w:r>
-    </w:p>
-    <w:p>
-      <w:pPr>
-        <w:spacing w:after="0" w:line="480" w:lineRule="auto"/>
-        <w:contextualSpacing/>
-        <w:rPr>
-          <w:rFonts w:ascii="Times New Roman" w:hAnsi="Times New Roman"/>
-          <w:sz w:val="24"/>
-          <w:szCs w:val="24"/>
-          <w:lang w:val="en-US"/>
-        </w:rPr>
-      </w:pPr>
-      <w:bookmarkStart w:id="0" w:name="_GoBack"/>
+        <w:t>2.10 Actors/External Entities</w:t>
+      </w:r>
+    </w:p>
+    <w:p>
+      <w:pPr>
+        <w:rPr>
+          <w:rFonts w:ascii="Times New Roman" w:hAnsi="Times New Roman"/>
+          <w:sz w:val="24"/>
+          <w:lang w:val="en-US"/>
+        </w:rPr>
+      </w:pPr>
+      <w:r>
+        <w:rPr>
+          <w:rFonts w:ascii="Times New Roman" w:hAnsi="Times New Roman"/>
+          <w:sz w:val="24"/>
+          <w:lang w:val="en-US"/>
+        </w:rPr>
+        <w:t>The syst</w:t>
+      </w:r>
+      <w:r>
+        <w:rPr>
+          <w:rFonts w:ascii="Times New Roman" w:hAnsi="Times New Roman"/>
+          <w:sz w:val="24"/>
+          <w:lang w:val="en-US"/>
+        </w:rPr>
+        <w:t>em must interface with namespace</w:t>
+      </w:r>
+      <w:r>
+        <w:rPr>
+          <w:rFonts w:ascii="Times New Roman" w:hAnsi="Times New Roman"/>
+          <w:sz w:val="24"/>
+          <w:lang w:val="en-US"/>
+        </w:rPr>
+        <w:t xml:space="preserve"> for access to th</w:t>
+      </w:r>
+      <w:r>
+        <w:rPr>
+          <w:rFonts w:ascii="Times New Roman" w:hAnsi="Times New Roman"/>
+          <w:sz w:val="24"/>
+          <w:lang w:val="en-US"/>
+        </w:rPr>
+        <w:t xml:space="preserve">e domain name. The system will </w:t>
+      </w:r>
+      <w:r>
+        <w:rPr>
+          <w:rFonts w:ascii="Times New Roman" w:hAnsi="Times New Roman"/>
+          <w:sz w:val="24"/>
+          <w:lang w:val="en-US"/>
+        </w:rPr>
+        <w:t>have to interface with teachers to create modules and labs for the</w:t>
+      </w:r>
+      <w:r>
+        <w:rPr>
+          <w:rFonts w:ascii="Times New Roman" w:hAnsi="Times New Roman"/>
+          <w:sz w:val="24"/>
+          <w:lang w:val="en-US"/>
+        </w:rPr>
+        <w:t xml:space="preserve">ir students. The software will </w:t>
+      </w:r>
+      <w:r>
+        <w:rPr>
+          <w:rFonts w:ascii="Times New Roman" w:hAnsi="Times New Roman"/>
+          <w:sz w:val="24"/>
+          <w:lang w:val="en-US"/>
+        </w:rPr>
+        <w:t>also interface with students / public users to present labs.</w:t>
+      </w:r>
       <w:r>
         <w:rPr>
           <w:rFonts w:ascii="Times New Roman" w:hAnsi="Times New Roman"/>
@@ -3366,11 +6899,9 @@
           <w:szCs w:val="24"/>
           <w:lang w:val="en-US" w:eastAsia="zh-CN"/>
         </w:rPr>
-        <w:lastRenderedPageBreak/>
         <w:br w:type="page"/>
       </w:r>
     </w:p>
-    <w:bookmarkEnd w:id="0"/>
     <w:p>
       <w:pPr>
         <w:spacing w:after="120" w:line="240" w:lineRule="auto"/>
@@ -4176,7 +7707,7 @@
         </w:rPr>
         <w:t xml:space="preserve">, </w:t>
       </w:r>
-      <w:hyperlink r:id="rId12" w:history="1">
+      <w:hyperlink r:id="rId15" w:history="1">
         <w:r>
           <w:rPr>
             <w:rStyle w:val="Hyperlink"/>
@@ -4388,7 +7919,7 @@
         </w:rPr>
         <w:t xml:space="preserve">, </w:t>
       </w:r>
-      <w:hyperlink r:id="rId13" w:history="1">
+      <w:hyperlink r:id="rId16" w:history="1">
         <w:r>
           <w:rPr>
             <w:rStyle w:val="Hyperlink"/>
@@ -4490,7 +8021,6 @@
         <w:docPartUnique/>
       </w:docPartObj>
     </w:sdtPr>
-    <w:sdtEndPr/>
     <w:sdtContent>
       <w:p>
         <w:pPr>
@@ -4510,7 +8040,7 @@
           <w:rPr>
             <w:noProof/>
           </w:rPr>
-          <w:t>4</w:t>
+          <w:t>10</w:t>
         </w:r>
         <w:r>
           <w:rPr>
@@ -4543,7 +8073,6 @@
         <w:docPartUnique/>
       </w:docPartObj>
     </w:sdtPr>
-    <w:sdtEndPr/>
     <w:sdtContent>
       <w:p>
         <w:pPr>
@@ -9395,7 +12924,7 @@
 </file>
 
 <file path=customXml/itemProps1.xml><?xml version="1.0" encoding="utf-8"?>
-<ds:datastoreItem xmlns:ds="http://schemas.openxmlformats.org/officeDocument/2006/customXml" ds:itemID="{8CF90453-CCA5-430F-B4F0-662BA383764E}">
+<ds:datastoreItem xmlns:ds="http://schemas.openxmlformats.org/officeDocument/2006/customXml" ds:itemID="{49C06855-9A67-469A-8A35-2A63D0414DE2}">
   <ds:schemaRefs>
     <ds:schemaRef ds:uri="http://schemas.openxmlformats.org/officeDocument/2006/bibliography"/>
   </ds:schemaRefs>

</xml_diff>